<commit_message>
Added another page to LabVIEW Install Documentation/Supporting Documents/Configurations/Configuration Matrix.xlsx for Filter Purposes and Started on the LabVIEW Install Documentation/Main Document/LabVIEW Install Documentation.docx.
</commit_message>
<xml_diff>
--- a/LabVIEW Install Documentation/Main Document/LabVIEW Install Documentation.docx
+++ b/LabVIEW Install Documentation/Main Document/LabVIEW Install Documentation.docx
@@ -2,7 +2,858 @@
 <file path=word/document.xml><?xml version="1.0" encoding="utf-8"?>
 <w:document xmlns:wpc="http://schemas.microsoft.com/office/word/2010/wordprocessingCanvas" xmlns:cx="http://schemas.microsoft.com/office/drawing/2014/chartex" xmlns:cx1="http://schemas.microsoft.com/office/drawing/2015/9/8/chartex" xmlns:cx2="http://schemas.microsoft.com/office/drawing/2015/10/21/chartex" xmlns:cx3="http://schemas.microsoft.com/office/drawing/2016/5/9/chartex" xmlns:cx4="http://schemas.microsoft.com/office/drawing/2016/5/10/chartex" xmlns:cx5="http://schemas.microsoft.com/office/drawing/2016/5/11/chartex" xmlns:cx6="http://schemas.microsoft.com/office/drawing/2016/5/12/chartex" xmlns:cx7="http://schemas.microsoft.com/office/drawing/2016/5/13/chartex" xmlns:cx8="http://schemas.microsoft.com/office/drawing/2016/5/14/chartex" xmlns:mc="http://schemas.openxmlformats.org/markup-compatibility/2006" xmlns:aink="http://schemas.microsoft.com/office/drawing/2016/ink" xmlns:am3d="http://schemas.microsoft.com/office/drawing/2017/model3d" xmlns:o="urn:schemas-microsoft-com:office:office" xmlns:oel="http://schemas.microsoft.com/office/2019/extlst" xmlns:r="http://schemas.openxmlformats.org/officeDocument/2006/relationships" xmlns:m="http://schemas.openxmlformats.org/officeDocument/2006/math" xmlns:v="urn:schemas-microsoft-com:vml" xmlns:wp14="http://schemas.microsoft.com/office/word/2010/wordprocessingDrawing" xmlns:wp="http://schemas.openxmlformats.org/drawingml/2006/wordprocessingDrawing" xmlns:w10="urn:schemas-microsoft-com:office:word" xmlns:w="http://schemas.openxmlformats.org/wordprocessingml/2006/main" xmlns:w14="http://schemas.microsoft.com/office/word/2010/wordml" xmlns:w15="http://schemas.microsoft.com/office/word/2012/wordml" xmlns:w16cex="http://schemas.microsoft.com/office/word/2018/wordml/cex" xmlns:w16cid="http://schemas.microsoft.com/office/word/2016/wordml/cid" xmlns:w16="http://schemas.microsoft.com/office/word/2018/wordml" xmlns:w16du="http://schemas.microsoft.com/office/word/2023/wordml/word16du" xmlns:w16sdtdh="http://schemas.microsoft.com/office/word/2020/wordml/sdtdatahash" xmlns:w16se="http://schemas.microsoft.com/office/word/2015/wordml/symex" xmlns:wpg="http://schemas.microsoft.com/office/word/2010/wordprocessingGroup" xmlns:wpi="http://schemas.microsoft.com/office/word/2010/wordprocessingInk" xmlns:wne="http://schemas.microsoft.com/office/word/2006/wordml" xmlns:wps="http://schemas.microsoft.com/office/word/2010/wordprocessingShape" mc:Ignorable="w14 w15 w16se w16cid w16 w16cex w16sdtdh w16du wp14">
   <w:body>
-    <w:p/>
+    <w:p>
+      <w:r>
+        <w:br w:type="page"/>
+      </w:r>
+    </w:p>
+    <w:p>
+      <w:pPr>
+        <w:pStyle w:val="ListParagraph"/>
+        <w:numPr>
+          <w:ilvl w:val="0"/>
+          <w:numId w:val="2"/>
+        </w:numPr>
+        <w:rPr>
+          <w:b/>
+          <w:bCs/>
+          <w:sz w:val="28"/>
+          <w:szCs w:val="28"/>
+          <w:u w:val="single"/>
+        </w:rPr>
+      </w:pPr>
+      <w:r>
+        <w:rPr>
+          <w:b/>
+          <w:bCs/>
+          <w:sz w:val="28"/>
+          <w:szCs w:val="28"/>
+          <w:u w:val="single"/>
+        </w:rPr>
+        <w:lastRenderedPageBreak/>
+        <w:t>Installation of LabVIEW 2015 Service Pack 1 (SP1)</w:t>
+      </w:r>
+    </w:p>
+    <w:p>
+      <w:pPr>
+        <w:pStyle w:val="ListParagraph"/>
+        <w:numPr>
+          <w:ilvl w:val="1"/>
+          <w:numId w:val="3"/>
+        </w:numPr>
+      </w:pPr>
+      <w:r>
+        <w:t xml:space="preserve">Installation </w:t>
+      </w:r>
+      <w:r>
+        <w:t>l</w:t>
+      </w:r>
+      <w:r>
+        <w:t>ocation</w:t>
+      </w:r>
+      <w:r>
+        <w:t xml:space="preserve">: </w:t>
+      </w:r>
+      <w:r>
+        <w:t>-</w:t>
+      </w:r>
+      <w:r>
+        <w:rPr>
+          <w:i/>
+          <w:iCs/>
+        </w:rPr>
+        <w:t>Installation Location-</w:t>
+      </w:r>
+    </w:p>
+    <w:p>
+      <w:pPr>
+        <w:pStyle w:val="ListParagraph"/>
+        <w:numPr>
+          <w:ilvl w:val="1"/>
+          <w:numId w:val="3"/>
+        </w:numPr>
+      </w:pPr>
+      <w:r>
+        <w:t>If LabVIEW 2015 Service Pack 1 (SP1) needs to be downloaded, follow the instructions below.  If LabVIEW 2015 Service Pack 1 (SP1) is already downloaded, proceed to step 3.</w:t>
+      </w:r>
+    </w:p>
+    <w:p>
+      <w:pPr>
+        <w:pStyle w:val="ListParagraph"/>
+        <w:numPr>
+          <w:ilvl w:val="2"/>
+          <w:numId w:val="3"/>
+        </w:numPr>
+      </w:pPr>
+      <w:r>
+        <w:t xml:space="preserve">Open </w:t>
+      </w:r>
+      <w:r>
+        <w:t>w</w:t>
+      </w:r>
+      <w:r>
+        <w:t xml:space="preserve">eb </w:t>
+      </w:r>
+      <w:r>
+        <w:t>b</w:t>
+      </w:r>
+      <w:r>
+        <w:t>rowser</w:t>
+      </w:r>
+      <w:r>
+        <w:t xml:space="preserve">, </w:t>
+      </w:r>
+      <w:r>
+        <w:t xml:space="preserve">Type </w:t>
+      </w:r>
+      <w:r>
+        <w:t>“</w:t>
+      </w:r>
+      <w:r>
+        <w:t>NI.com</w:t>
+      </w:r>
+      <w:r>
+        <w:t>”</w:t>
+      </w:r>
+      <w:r>
+        <w:t xml:space="preserve"> , </w:t>
+      </w:r>
+      <w:r>
+        <w:t>p</w:t>
+      </w:r>
+      <w:r>
+        <w:t>ress Enter.</w:t>
+      </w:r>
+    </w:p>
+    <w:p>
+      <w:pPr>
+        <w:pStyle w:val="ListParagraph"/>
+        <w:numPr>
+          <w:ilvl w:val="2"/>
+          <w:numId w:val="3"/>
+        </w:numPr>
+      </w:pPr>
+      <w:r>
+        <w:rPr>
+          <w:noProof/>
+        </w:rPr>
+        <w:drawing>
+          <wp:anchor distT="0" distB="0" distL="114300" distR="114300" simplePos="0" relativeHeight="251658240" behindDoc="0" locked="0" layoutInCell="1" allowOverlap="1" wp14:anchorId="4091474A" wp14:editId="24388F4D">
+            <wp:simplePos x="0" y="0"/>
+            <wp:positionH relativeFrom="margin">
+              <wp:align>right</wp:align>
+            </wp:positionH>
+            <wp:positionV relativeFrom="paragraph">
+              <wp:posOffset>439156</wp:posOffset>
+            </wp:positionV>
+            <wp:extent cx="5943600" cy="673735"/>
+            <wp:effectExtent l="0" t="0" r="0" b="0"/>
+            <wp:wrapSquare wrapText="bothSides"/>
+            <wp:docPr id="1543680287" name="Picture 1"/>
+            <wp:cNvGraphicFramePr>
+              <a:graphicFrameLocks xmlns:a="http://schemas.openxmlformats.org/drawingml/2006/main" noChangeAspect="1"/>
+            </wp:cNvGraphicFramePr>
+            <a:graphic xmlns:a="http://schemas.openxmlformats.org/drawingml/2006/main">
+              <a:graphicData uri="http://schemas.openxmlformats.org/drawingml/2006/picture">
+                <pic:pic xmlns:pic="http://schemas.openxmlformats.org/drawingml/2006/picture">
+                  <pic:nvPicPr>
+                    <pic:cNvPr id="1543680287" name=""/>
+                    <pic:cNvPicPr/>
+                  </pic:nvPicPr>
+                  <pic:blipFill>
+                    <a:blip r:embed="rId5">
+                      <a:extLst>
+                        <a:ext uri="{28A0092B-C50C-407E-A947-70E740481C1C}">
+                          <a14:useLocalDpi xmlns:a14="http://schemas.microsoft.com/office/drawing/2010/main" val="0"/>
+                        </a:ext>
+                      </a:extLst>
+                    </a:blip>
+                    <a:stretch>
+                      <a:fillRect/>
+                    </a:stretch>
+                  </pic:blipFill>
+                  <pic:spPr>
+                    <a:xfrm>
+                      <a:off x="0" y="0"/>
+                      <a:ext cx="5943600" cy="673735"/>
+                    </a:xfrm>
+                    <a:prstGeom prst="rect">
+                      <a:avLst/>
+                    </a:prstGeom>
+                  </pic:spPr>
+                </pic:pic>
+              </a:graphicData>
+            </a:graphic>
+          </wp:anchor>
+        </w:drawing>
+      </w:r>
+      <w:r>
+        <w:t xml:space="preserve">Type </w:t>
+      </w:r>
+      <w:r>
+        <w:t>“LabVIEW download” into the search bar for NI.com</w:t>
+      </w:r>
+      <w:r>
+        <w:t xml:space="preserve"> and </w:t>
+      </w:r>
+      <w:r>
+        <w:t>p</w:t>
+      </w:r>
+      <w:r>
+        <w:t>ress En</w:t>
+      </w:r>
+      <w:r>
+        <w:t xml:space="preserve">ter.  </w:t>
+      </w:r>
+    </w:p>
+    <w:p>
+      <w:pPr>
+        <w:pStyle w:val="ListParagraph"/>
+        <w:numPr>
+          <w:ilvl w:val="2"/>
+          <w:numId w:val="3"/>
+        </w:numPr>
+      </w:pPr>
+      <w:r>
+        <w:rPr>
+          <w:noProof/>
+        </w:rPr>
+        <w:drawing>
+          <wp:anchor distT="0" distB="0" distL="114300" distR="114300" simplePos="0" relativeHeight="251659264" behindDoc="0" locked="0" layoutInCell="1" allowOverlap="1" wp14:anchorId="438DDD5B" wp14:editId="7073B30E">
+            <wp:simplePos x="0" y="0"/>
+            <wp:positionH relativeFrom="margin">
+              <wp:align>right</wp:align>
+            </wp:positionH>
+            <wp:positionV relativeFrom="paragraph">
+              <wp:posOffset>914448</wp:posOffset>
+            </wp:positionV>
+            <wp:extent cx="5943600" cy="2327910"/>
+            <wp:effectExtent l="0" t="0" r="0" b="0"/>
+            <wp:wrapSquare wrapText="bothSides"/>
+            <wp:docPr id="1698623492" name="Picture 1" descr="A screenshot of a computer&#10;&#10;Description automatically generated"/>
+            <wp:cNvGraphicFramePr>
+              <a:graphicFrameLocks xmlns:a="http://schemas.openxmlformats.org/drawingml/2006/main" noChangeAspect="1"/>
+            </wp:cNvGraphicFramePr>
+            <a:graphic xmlns:a="http://schemas.openxmlformats.org/drawingml/2006/main">
+              <a:graphicData uri="http://schemas.openxmlformats.org/drawingml/2006/picture">
+                <pic:pic xmlns:pic="http://schemas.openxmlformats.org/drawingml/2006/picture">
+                  <pic:nvPicPr>
+                    <pic:cNvPr id="1698623492" name="Picture 1" descr="A screenshot of a computer&#10;&#10;Description automatically generated"/>
+                    <pic:cNvPicPr/>
+                  </pic:nvPicPr>
+                  <pic:blipFill>
+                    <a:blip r:embed="rId6">
+                      <a:extLst>
+                        <a:ext uri="{28A0092B-C50C-407E-A947-70E740481C1C}">
+                          <a14:useLocalDpi xmlns:a14="http://schemas.microsoft.com/office/drawing/2010/main" val="0"/>
+                        </a:ext>
+                      </a:extLst>
+                    </a:blip>
+                    <a:stretch>
+                      <a:fillRect/>
+                    </a:stretch>
+                  </pic:blipFill>
+                  <pic:spPr>
+                    <a:xfrm>
+                      <a:off x="0" y="0"/>
+                      <a:ext cx="5943600" cy="2327910"/>
+                    </a:xfrm>
+                    <a:prstGeom prst="rect">
+                      <a:avLst/>
+                    </a:prstGeom>
+                  </pic:spPr>
+                </pic:pic>
+              </a:graphicData>
+            </a:graphic>
+          </wp:anchor>
+        </w:drawing>
+      </w:r>
+      <w:r>
+        <w:t xml:space="preserve">In the </w:t>
+      </w:r>
+      <w:r>
+        <w:t>s</w:t>
+      </w:r>
+      <w:r>
+        <w:t xml:space="preserve">earch </w:t>
+      </w:r>
+      <w:r>
+        <w:t>r</w:t>
+      </w:r>
+      <w:r>
+        <w:t xml:space="preserve">esults, </w:t>
+      </w:r>
+      <w:r>
+        <w:t>s</w:t>
+      </w:r>
+      <w:r>
+        <w:t>elect “LABVIEW Download”</w:t>
+      </w:r>
+      <w:r>
+        <w:rPr>
+          <w:noProof/>
+        </w:rPr>
+        <w:t xml:space="preserve"> </w:t>
+      </w:r>
+    </w:p>
+    <w:p>
+      <w:pPr>
+        <w:pStyle w:val="ListParagraph"/>
+        <w:numPr>
+          <w:ilvl w:val="2"/>
+          <w:numId w:val="3"/>
+        </w:numPr>
+      </w:pPr>
+      <w:r>
+        <w:t>Verify “Windows” is selected for Supported OS.</w:t>
+      </w:r>
+    </w:p>
+    <w:p>
+      <w:pPr>
+        <w:pStyle w:val="ListParagraph"/>
+        <w:numPr>
+          <w:ilvl w:val="2"/>
+          <w:numId w:val="3"/>
+        </w:numPr>
+      </w:pPr>
+      <w:r>
+        <w:t>Use the drop down to select “2015 SP1” for Version.</w:t>
+      </w:r>
+    </w:p>
+    <w:p>
+      <w:pPr>
+        <w:pStyle w:val="ListParagraph"/>
+        <w:numPr>
+          <w:ilvl w:val="2"/>
+          <w:numId w:val="3"/>
+        </w:numPr>
+      </w:pPr>
+      <w:r>
+        <w:t>Verify “Base, Full, Professional” is selected for Included Editions.</w:t>
+      </w:r>
+    </w:p>
+    <w:p>
+      <w:pPr>
+        <w:pStyle w:val="ListParagraph"/>
+        <w:numPr>
+          <w:ilvl w:val="2"/>
+          <w:numId w:val="3"/>
+        </w:numPr>
+      </w:pPr>
+      <w:r>
+        <w:t>Use the drop down to Select “32-bit” for the Application Bitness.</w:t>
+      </w:r>
+    </w:p>
+    <w:p>
+      <w:pPr>
+        <w:pStyle w:val="ListParagraph"/>
+        <w:numPr>
+          <w:ilvl w:val="2"/>
+          <w:numId w:val="3"/>
+        </w:numPr>
+      </w:pPr>
+      <w:r>
+        <w:t xml:space="preserve">Verify “English” is selected for Language. </w:t>
+      </w:r>
+    </w:p>
+    <w:p>
+      <w:pPr>
+        <w:pStyle w:val="ListParagraph"/>
+        <w:numPr>
+          <w:ilvl w:val="2"/>
+          <w:numId w:val="3"/>
+        </w:numPr>
+      </w:pPr>
+      <w:r>
+        <w:rPr>
+          <w:noProof/>
+        </w:rPr>
+        <w:lastRenderedPageBreak/>
+        <w:drawing>
+          <wp:anchor distT="0" distB="0" distL="114300" distR="114300" simplePos="0" relativeHeight="251660288" behindDoc="0" locked="0" layoutInCell="1" allowOverlap="1" wp14:anchorId="020BA59F" wp14:editId="57D79D26">
+            <wp:simplePos x="0" y="0"/>
+            <wp:positionH relativeFrom="margin">
+              <wp:align>right</wp:align>
+            </wp:positionH>
+            <wp:positionV relativeFrom="paragraph">
+              <wp:posOffset>206639</wp:posOffset>
+            </wp:positionV>
+            <wp:extent cx="5943600" cy="3420110"/>
+            <wp:effectExtent l="0" t="0" r="0" b="8890"/>
+            <wp:wrapSquare wrapText="bothSides"/>
+            <wp:docPr id="1083342632" name="Picture 1" descr="A screenshot of a computer&#10;&#10;Description automatically generated"/>
+            <wp:cNvGraphicFramePr>
+              <a:graphicFrameLocks xmlns:a="http://schemas.openxmlformats.org/drawingml/2006/main" noChangeAspect="1"/>
+            </wp:cNvGraphicFramePr>
+            <a:graphic xmlns:a="http://schemas.openxmlformats.org/drawingml/2006/main">
+              <a:graphicData uri="http://schemas.openxmlformats.org/drawingml/2006/picture">
+                <pic:pic xmlns:pic="http://schemas.openxmlformats.org/drawingml/2006/picture">
+                  <pic:nvPicPr>
+                    <pic:cNvPr id="1083342632" name="Picture 1" descr="A screenshot of a computer&#10;&#10;Description automatically generated"/>
+                    <pic:cNvPicPr/>
+                  </pic:nvPicPr>
+                  <pic:blipFill>
+                    <a:blip r:embed="rId7">
+                      <a:extLst>
+                        <a:ext uri="{28A0092B-C50C-407E-A947-70E740481C1C}">
+                          <a14:useLocalDpi xmlns:a14="http://schemas.microsoft.com/office/drawing/2010/main" val="0"/>
+                        </a:ext>
+                      </a:extLst>
+                    </a:blip>
+                    <a:stretch>
+                      <a:fillRect/>
+                    </a:stretch>
+                  </pic:blipFill>
+                  <pic:spPr>
+                    <a:xfrm>
+                      <a:off x="0" y="0"/>
+                      <a:ext cx="5943600" cy="3420110"/>
+                    </a:xfrm>
+                    <a:prstGeom prst="rect">
+                      <a:avLst/>
+                    </a:prstGeom>
+                  </pic:spPr>
+                </pic:pic>
+              </a:graphicData>
+            </a:graphic>
+          </wp:anchor>
+        </w:drawing>
+      </w:r>
+      <w:r>
+        <w:t>Proceed to press “DOWNLOAD”</w:t>
+      </w:r>
+      <w:r>
+        <w:rPr>
+          <w:noProof/>
+        </w:rPr>
+        <w:t xml:space="preserve"> </w:t>
+      </w:r>
+    </w:p>
+    <w:p>
+      <w:pPr>
+        <w:pStyle w:val="ListParagraph"/>
+        <w:numPr>
+          <w:ilvl w:val="2"/>
+          <w:numId w:val="3"/>
+        </w:numPr>
+      </w:pPr>
+      <w:r>
+        <w:rPr>
+          <w:noProof/>
+        </w:rPr>
+        <w:drawing>
+          <wp:anchor distT="0" distB="0" distL="114300" distR="114300" simplePos="0" relativeHeight="251661312" behindDoc="0" locked="0" layoutInCell="1" allowOverlap="1" wp14:anchorId="548BF95B" wp14:editId="2D5B8A68">
+            <wp:simplePos x="0" y="0"/>
+            <wp:positionH relativeFrom="margin">
+              <wp:align>right</wp:align>
+            </wp:positionH>
+            <wp:positionV relativeFrom="paragraph">
+              <wp:posOffset>3899223</wp:posOffset>
+            </wp:positionV>
+            <wp:extent cx="5943600" cy="3299460"/>
+            <wp:effectExtent l="0" t="0" r="0" b="0"/>
+            <wp:wrapSquare wrapText="bothSides"/>
+            <wp:docPr id="1452487130" name="Picture 1" descr="A screenshot of a computer&#10;&#10;Description automatically generated"/>
+            <wp:cNvGraphicFramePr>
+              <a:graphicFrameLocks xmlns:a="http://schemas.openxmlformats.org/drawingml/2006/main" noChangeAspect="1"/>
+            </wp:cNvGraphicFramePr>
+            <a:graphic xmlns:a="http://schemas.openxmlformats.org/drawingml/2006/main">
+              <a:graphicData uri="http://schemas.openxmlformats.org/drawingml/2006/picture">
+                <pic:pic xmlns:pic="http://schemas.openxmlformats.org/drawingml/2006/picture">
+                  <pic:nvPicPr>
+                    <pic:cNvPr id="1452487130" name="Picture 1" descr="A screenshot of a computer&#10;&#10;Description automatically generated"/>
+                    <pic:cNvPicPr/>
+                  </pic:nvPicPr>
+                  <pic:blipFill>
+                    <a:blip r:embed="rId8">
+                      <a:extLst>
+                        <a:ext uri="{28A0092B-C50C-407E-A947-70E740481C1C}">
+                          <a14:useLocalDpi xmlns:a14="http://schemas.microsoft.com/office/drawing/2010/main" val="0"/>
+                        </a:ext>
+                      </a:extLst>
+                    </a:blip>
+                    <a:stretch>
+                      <a:fillRect/>
+                    </a:stretch>
+                  </pic:blipFill>
+                  <pic:spPr>
+                    <a:xfrm>
+                      <a:off x="0" y="0"/>
+                      <a:ext cx="5943600" cy="3299460"/>
+                    </a:xfrm>
+                    <a:prstGeom prst="rect">
+                      <a:avLst/>
+                    </a:prstGeom>
+                  </pic:spPr>
+                </pic:pic>
+              </a:graphicData>
+            </a:graphic>
+          </wp:anchor>
+        </w:drawing>
+      </w:r>
+      <w:r>
+        <w:t>The Installation files will then be downloaded.</w:t>
+      </w:r>
+      <w:r>
+        <w:rPr>
+          <w:noProof/>
+        </w:rPr>
+        <w:t xml:space="preserve"> </w:t>
+      </w:r>
+      <w:r>
+        <w:rPr>
+          <w:noProof/>
+        </w:rPr>
+        <w:t>A new webpage will load confirming this.</w:t>
+      </w:r>
+      <w:r>
+        <w:rPr>
+          <w:noProof/>
+        </w:rPr>
+        <w:t xml:space="preserve"> </w:t>
+      </w:r>
+    </w:p>
+    <w:p>
+      <w:pPr>
+        <w:pStyle w:val="ListParagraph"/>
+        <w:numPr>
+          <w:ilvl w:val="2"/>
+          <w:numId w:val="3"/>
+        </w:numPr>
+      </w:pPr>
+      <w:r>
+        <w:t>When the download is finished, navigate to the location.  Typical default download location is the “Downloads” folder.</w:t>
+      </w:r>
+    </w:p>
+    <w:p>
+      <w:pPr>
+        <w:pStyle w:val="ListParagraph"/>
+        <w:numPr>
+          <w:ilvl w:val="2"/>
+          <w:numId w:val="3"/>
+        </w:numPr>
+      </w:pPr>
+      <w:r>
+        <w:t>Right click on the Zip file that was downloaded.</w:t>
+      </w:r>
+    </w:p>
+    <w:p>
+      <w:pPr>
+        <w:pStyle w:val="ListParagraph"/>
+        <w:numPr>
+          <w:ilvl w:val="2"/>
+          <w:numId w:val="3"/>
+        </w:numPr>
+      </w:pPr>
+      <w:r>
+        <w:rPr>
+          <w:noProof/>
+        </w:rPr>
+        <w:lastRenderedPageBreak/>
+        <w:drawing>
+          <wp:anchor distT="0" distB="0" distL="114300" distR="114300" simplePos="0" relativeHeight="251662336" behindDoc="0" locked="0" layoutInCell="1" allowOverlap="1" wp14:anchorId="565B50D1" wp14:editId="59F2D2AC">
+            <wp:simplePos x="0" y="0"/>
+            <wp:positionH relativeFrom="margin">
+              <wp:align>left</wp:align>
+            </wp:positionH>
+            <wp:positionV relativeFrom="paragraph">
+              <wp:posOffset>206639</wp:posOffset>
+            </wp:positionV>
+            <wp:extent cx="5591175" cy="2895600"/>
+            <wp:effectExtent l="0" t="0" r="9525" b="0"/>
+            <wp:wrapSquare wrapText="bothSides"/>
+            <wp:docPr id="1985292122" name="Picture 1" descr="A screenshot of a computer&#10;&#10;Description automatically generated"/>
+            <wp:cNvGraphicFramePr>
+              <a:graphicFrameLocks xmlns:a="http://schemas.openxmlformats.org/drawingml/2006/main" noChangeAspect="1"/>
+            </wp:cNvGraphicFramePr>
+            <a:graphic xmlns:a="http://schemas.openxmlformats.org/drawingml/2006/main">
+              <a:graphicData uri="http://schemas.openxmlformats.org/drawingml/2006/picture">
+                <pic:pic xmlns:pic="http://schemas.openxmlformats.org/drawingml/2006/picture">
+                  <pic:nvPicPr>
+                    <pic:cNvPr id="1985292122" name="Picture 1" descr="A screenshot of a computer&#10;&#10;Description automatically generated"/>
+                    <pic:cNvPicPr/>
+                  </pic:nvPicPr>
+                  <pic:blipFill>
+                    <a:blip r:embed="rId9">
+                      <a:extLst>
+                        <a:ext uri="{28A0092B-C50C-407E-A947-70E740481C1C}">
+                          <a14:useLocalDpi xmlns:a14="http://schemas.microsoft.com/office/drawing/2010/main" val="0"/>
+                        </a:ext>
+                      </a:extLst>
+                    </a:blip>
+                    <a:stretch>
+                      <a:fillRect/>
+                    </a:stretch>
+                  </pic:blipFill>
+                  <pic:spPr>
+                    <a:xfrm>
+                      <a:off x="0" y="0"/>
+                      <a:ext cx="5591175" cy="2895600"/>
+                    </a:xfrm>
+                    <a:prstGeom prst="rect">
+                      <a:avLst/>
+                    </a:prstGeom>
+                  </pic:spPr>
+                </pic:pic>
+              </a:graphicData>
+            </a:graphic>
+          </wp:anchor>
+        </w:drawing>
+      </w:r>
+      <w:r>
+        <w:t>Select “Extract All…”</w:t>
+      </w:r>
+      <w:r>
+        <w:rPr>
+          <w:noProof/>
+        </w:rPr>
+        <w:t xml:space="preserve"> </w:t>
+      </w:r>
+    </w:p>
+    <w:p>
+      <w:pPr>
+        <w:pStyle w:val="ListParagraph"/>
+        <w:numPr>
+          <w:ilvl w:val="2"/>
+          <w:numId w:val="3"/>
+        </w:numPr>
+      </w:pPr>
+      <w:r>
+        <w:t>Select a location for extraction.</w:t>
+      </w:r>
+    </w:p>
+    <w:p>
+      <w:pPr>
+        <w:pStyle w:val="ListParagraph"/>
+        <w:numPr>
+          <w:ilvl w:val="2"/>
+          <w:numId w:val="3"/>
+        </w:numPr>
+      </w:pPr>
+      <w:r>
+        <w:t>Press Extract.</w:t>
+      </w:r>
+      <w:r>
+        <w:rPr>
+          <w:noProof/>
+        </w:rPr>
+        <w:t xml:space="preserve"> </w:t>
+      </w:r>
+      <w:r>
+        <w:rPr>
+          <w:noProof/>
+        </w:rPr>
+        <w:drawing>
+          <wp:inline distT="0" distB="0" distL="0" distR="0" wp14:anchorId="2B748281" wp14:editId="04F3F07D">
+            <wp:extent cx="4581525" cy="3267075"/>
+            <wp:effectExtent l="0" t="0" r="9525" b="9525"/>
+            <wp:docPr id="1229946162" name="Picture 1" descr="A screenshot of a computer&#10;&#10;Description automatically generated"/>
+            <wp:cNvGraphicFramePr>
+              <a:graphicFrameLocks xmlns:a="http://schemas.openxmlformats.org/drawingml/2006/main" noChangeAspect="1"/>
+            </wp:cNvGraphicFramePr>
+            <a:graphic xmlns:a="http://schemas.openxmlformats.org/drawingml/2006/main">
+              <a:graphicData uri="http://schemas.openxmlformats.org/drawingml/2006/picture">
+                <pic:pic xmlns:pic="http://schemas.openxmlformats.org/drawingml/2006/picture">
+                  <pic:nvPicPr>
+                    <pic:cNvPr id="1229946162" name="Picture 1" descr="A screenshot of a computer&#10;&#10;Description automatically generated"/>
+                    <pic:cNvPicPr/>
+                  </pic:nvPicPr>
+                  <pic:blipFill>
+                    <a:blip r:embed="rId10"/>
+                    <a:stretch>
+                      <a:fillRect/>
+                    </a:stretch>
+                  </pic:blipFill>
+                  <pic:spPr>
+                    <a:xfrm>
+                      <a:off x="0" y="0"/>
+                      <a:ext cx="4581525" cy="3267075"/>
+                    </a:xfrm>
+                    <a:prstGeom prst="rect">
+                      <a:avLst/>
+                    </a:prstGeom>
+                  </pic:spPr>
+                </pic:pic>
+              </a:graphicData>
+            </a:graphic>
+          </wp:inline>
+        </w:drawing>
+      </w:r>
+    </w:p>
+    <w:p>
+      <w:pPr>
+        <w:pStyle w:val="ListParagraph"/>
+        <w:numPr>
+          <w:ilvl w:val="1"/>
+          <w:numId w:val="3"/>
+        </w:numPr>
+      </w:pPr>
+      <w:r>
+        <w:rPr>
+          <w:noProof/>
+        </w:rPr>
+        <w:drawing>
+          <wp:anchor distT="0" distB="0" distL="114300" distR="114300" simplePos="0" relativeHeight="251663360" behindDoc="0" locked="0" layoutInCell="1" allowOverlap="1" wp14:anchorId="7F695F6A" wp14:editId="7508DEF8">
+            <wp:simplePos x="0" y="0"/>
+            <wp:positionH relativeFrom="column">
+              <wp:posOffset>431320</wp:posOffset>
+            </wp:positionH>
+            <wp:positionV relativeFrom="paragraph">
+              <wp:posOffset>294807</wp:posOffset>
+            </wp:positionV>
+            <wp:extent cx="5695950" cy="295275"/>
+            <wp:effectExtent l="0" t="0" r="0" b="9525"/>
+            <wp:wrapSquare wrapText="bothSides"/>
+            <wp:docPr id="587347111" name="Picture 1"/>
+            <wp:cNvGraphicFramePr>
+              <a:graphicFrameLocks xmlns:a="http://schemas.openxmlformats.org/drawingml/2006/main" noChangeAspect="1"/>
+            </wp:cNvGraphicFramePr>
+            <a:graphic xmlns:a="http://schemas.openxmlformats.org/drawingml/2006/main">
+              <a:graphicData uri="http://schemas.openxmlformats.org/drawingml/2006/picture">
+                <pic:pic xmlns:pic="http://schemas.openxmlformats.org/drawingml/2006/picture">
+                  <pic:nvPicPr>
+                    <pic:cNvPr id="587347111" name=""/>
+                    <pic:cNvPicPr/>
+                  </pic:nvPicPr>
+                  <pic:blipFill>
+                    <a:blip r:embed="rId11">
+                      <a:extLst>
+                        <a:ext uri="{28A0092B-C50C-407E-A947-70E740481C1C}">
+                          <a14:useLocalDpi xmlns:a14="http://schemas.microsoft.com/office/drawing/2010/main" val="0"/>
+                        </a:ext>
+                      </a:extLst>
+                    </a:blip>
+                    <a:stretch>
+                      <a:fillRect/>
+                    </a:stretch>
+                  </pic:blipFill>
+                  <pic:spPr>
+                    <a:xfrm>
+                      <a:off x="0" y="0"/>
+                      <a:ext cx="5695950" cy="295275"/>
+                    </a:xfrm>
+                    <a:prstGeom prst="rect">
+                      <a:avLst/>
+                    </a:prstGeom>
+                  </pic:spPr>
+                </pic:pic>
+              </a:graphicData>
+            </a:graphic>
+          </wp:anchor>
+        </w:drawing>
+      </w:r>
+      <w:r>
+        <w:t xml:space="preserve">Open the folder titled </w:t>
+      </w:r>
+      <w:r>
+        <w:t>“</w:t>
+      </w:r>
+      <w:r>
+        <w:t>2015sp1LV-WinEng</w:t>
+      </w:r>
+      <w:r>
+        <w:t>”</w:t>
+      </w:r>
+      <w:r>
+        <w:t xml:space="preserve"> from the </w:t>
+      </w:r>
+      <w:r>
+        <w:t>installer location.</w:t>
+      </w:r>
+      <w:r>
+        <w:rPr>
+          <w:noProof/>
+        </w:rPr>
+        <w:t xml:space="preserve"> </w:t>
+      </w:r>
+    </w:p>
+    <w:p>
+      <w:r>
+        <w:br w:type="page"/>
+      </w:r>
+    </w:p>
+    <w:p>
+      <w:pPr>
+        <w:pStyle w:val="ListParagraph"/>
+        <w:numPr>
+          <w:ilvl w:val="1"/>
+          <w:numId w:val="3"/>
+        </w:numPr>
+      </w:pPr>
+      <w:r>
+        <w:lastRenderedPageBreak/>
+        <w:t>Right click on “Setup” (Application)</w:t>
+      </w:r>
+      <w:r>
+        <w:t xml:space="preserve">  </w:t>
+      </w:r>
+    </w:p>
+    <w:p>
+      <w:pPr>
+        <w:pStyle w:val="ListParagraph"/>
+        <w:numPr>
+          <w:ilvl w:val="1"/>
+          <w:numId w:val="3"/>
+        </w:numPr>
+      </w:pPr>
+      <w:r>
+        <w:rPr>
+          <w:noProof/>
+        </w:rPr>
+        <w:drawing>
+          <wp:anchor distT="0" distB="0" distL="114300" distR="114300" simplePos="0" relativeHeight="251664384" behindDoc="0" locked="0" layoutInCell="1" allowOverlap="1" wp14:anchorId="2DB19138" wp14:editId="705E1AF4">
+            <wp:simplePos x="0" y="0"/>
+            <wp:positionH relativeFrom="margin">
+              <wp:align>right</wp:align>
+            </wp:positionH>
+            <wp:positionV relativeFrom="paragraph">
+              <wp:posOffset>241060</wp:posOffset>
+            </wp:positionV>
+            <wp:extent cx="5943600" cy="4736465"/>
+            <wp:effectExtent l="0" t="0" r="0" b="6985"/>
+            <wp:wrapSquare wrapText="bothSides"/>
+            <wp:docPr id="974325974" name="Picture 1" descr="A screenshot of a computer&#10;&#10;Description automatically generated"/>
+            <wp:cNvGraphicFramePr>
+              <a:graphicFrameLocks xmlns:a="http://schemas.openxmlformats.org/drawingml/2006/main" noChangeAspect="1"/>
+            </wp:cNvGraphicFramePr>
+            <a:graphic xmlns:a="http://schemas.openxmlformats.org/drawingml/2006/main">
+              <a:graphicData uri="http://schemas.openxmlformats.org/drawingml/2006/picture">
+                <pic:pic xmlns:pic="http://schemas.openxmlformats.org/drawingml/2006/picture">
+                  <pic:nvPicPr>
+                    <pic:cNvPr id="974325974" name="Picture 1" descr="A screenshot of a computer&#10;&#10;Description automatically generated"/>
+                    <pic:cNvPicPr/>
+                  </pic:nvPicPr>
+                  <pic:blipFill>
+                    <a:blip r:embed="rId12">
+                      <a:extLst>
+                        <a:ext uri="{28A0092B-C50C-407E-A947-70E740481C1C}">
+                          <a14:useLocalDpi xmlns:a14="http://schemas.microsoft.com/office/drawing/2010/main" val="0"/>
+                        </a:ext>
+                      </a:extLst>
+                    </a:blip>
+                    <a:stretch>
+                      <a:fillRect/>
+                    </a:stretch>
+                  </pic:blipFill>
+                  <pic:spPr>
+                    <a:xfrm>
+                      <a:off x="0" y="0"/>
+                      <a:ext cx="5943600" cy="4736465"/>
+                    </a:xfrm>
+                    <a:prstGeom prst="rect">
+                      <a:avLst/>
+                    </a:prstGeom>
+                  </pic:spPr>
+                </pic:pic>
+              </a:graphicData>
+            </a:graphic>
+          </wp:anchor>
+        </w:drawing>
+      </w:r>
+      <w:r>
+        <w:t>Select “Run JCI Elevated”</w:t>
+      </w:r>
+    </w:p>
     <w:sectPr>
       <w:pgSz w:w="12240" w:h="15840"/>
       <w:pgMar w:top="1440" w:right="1440" w:bottom="1440" w:left="1440" w:header="720" w:footer="720" w:gutter="0"/>
@@ -11,6 +862,282 @@
     </w:sectPr>
   </w:body>
 </w:document>
+</file>
+
+<file path=word/numbering.xml><?xml version="1.0" encoding="utf-8"?>
+<w:numbering xmlns:wpc="http://schemas.microsoft.com/office/word/2010/wordprocessingCanvas" xmlns:cx="http://schemas.microsoft.com/office/drawing/2014/chartex" xmlns:cx1="http://schemas.microsoft.com/office/drawing/2015/9/8/chartex" xmlns:cx2="http://schemas.microsoft.com/office/drawing/2015/10/21/chartex" xmlns:cx3="http://schemas.microsoft.com/office/drawing/2016/5/9/chartex" xmlns:cx4="http://schemas.microsoft.com/office/drawing/2016/5/10/chartex" xmlns:cx5="http://schemas.microsoft.com/office/drawing/2016/5/11/chartex" xmlns:cx6="http://schemas.microsoft.com/office/drawing/2016/5/12/chartex" xmlns:cx7="http://schemas.microsoft.com/office/drawing/2016/5/13/chartex" xmlns:cx8="http://schemas.microsoft.com/office/drawing/2016/5/14/chartex" xmlns:mc="http://schemas.openxmlformats.org/markup-compatibility/2006" xmlns:aink="http://schemas.microsoft.com/office/drawing/2016/ink" xmlns:am3d="http://schemas.microsoft.com/office/drawing/2017/model3d" xmlns:o="urn:schemas-microsoft-com:office:office" xmlns:oel="http://schemas.microsoft.com/office/2019/extlst" xmlns:r="http://schemas.openxmlformats.org/officeDocument/2006/relationships" xmlns:m="http://schemas.openxmlformats.org/officeDocument/2006/math" xmlns:v="urn:schemas-microsoft-com:vml" xmlns:wp14="http://schemas.microsoft.com/office/word/2010/wordprocessingDrawing" xmlns:wp="http://schemas.openxmlformats.org/drawingml/2006/wordprocessingDrawing" xmlns:w10="urn:schemas-microsoft-com:office:word" xmlns:w="http://schemas.openxmlformats.org/wordprocessingml/2006/main" xmlns:w14="http://schemas.microsoft.com/office/word/2010/wordml" xmlns:w15="http://schemas.microsoft.com/office/word/2012/wordml" xmlns:w16cex="http://schemas.microsoft.com/office/word/2018/wordml/cex" xmlns:w16cid="http://schemas.microsoft.com/office/word/2016/wordml/cid" xmlns:w16="http://schemas.microsoft.com/office/word/2018/wordml" xmlns:w16du="http://schemas.microsoft.com/office/word/2023/wordml/word16du" xmlns:w16sdtdh="http://schemas.microsoft.com/office/word/2020/wordml/sdtdatahash" xmlns:w16se="http://schemas.microsoft.com/office/word/2015/wordml/symex" xmlns:wpg="http://schemas.microsoft.com/office/word/2010/wordprocessingGroup" xmlns:wpi="http://schemas.microsoft.com/office/word/2010/wordprocessingInk" xmlns:wne="http://schemas.microsoft.com/office/word/2006/wordml" xmlns:wps="http://schemas.microsoft.com/office/word/2010/wordprocessingShape" mc:Ignorable="w14 w15 w16se w16cid w16 w16cex w16sdtdh w16du wp14">
+  <w:abstractNum w:abstractNumId="0" w15:restartNumberingAfterBreak="0">
+    <w:nsid w:val="511C6868"/>
+    <w:multiLevelType w:val="hybridMultilevel"/>
+    <w:tmpl w:val="0E4E1224"/>
+    <w:lvl w:ilvl="0" w:tplc="0409000F">
+      <w:start w:val="1"/>
+      <w:numFmt w:val="decimal"/>
+      <w:lvlText w:val="%1."/>
+      <w:lvlJc w:val="left"/>
+      <w:pPr>
+        <w:ind w:left="720" w:hanging="360"/>
+      </w:pPr>
+    </w:lvl>
+    <w:lvl w:ilvl="1" w:tplc="0409000F">
+      <w:start w:val="1"/>
+      <w:numFmt w:val="decimal"/>
+      <w:lvlText w:val="%2."/>
+      <w:lvlJc w:val="left"/>
+      <w:pPr>
+        <w:ind w:left="1440" w:hanging="360"/>
+      </w:pPr>
+    </w:lvl>
+    <w:lvl w:ilvl="2" w:tplc="04090017">
+      <w:start w:val="1"/>
+      <w:numFmt w:val="lowerLetter"/>
+      <w:lvlText w:val="%3)"/>
+      <w:lvlJc w:val="left"/>
+      <w:pPr>
+        <w:ind w:left="2340" w:hanging="360"/>
+      </w:pPr>
+    </w:lvl>
+    <w:lvl w:ilvl="3" w:tplc="0409000F" w:tentative="1">
+      <w:start w:val="1"/>
+      <w:numFmt w:val="decimal"/>
+      <w:lvlText w:val="%4."/>
+      <w:lvlJc w:val="left"/>
+      <w:pPr>
+        <w:ind w:left="2880" w:hanging="360"/>
+      </w:pPr>
+    </w:lvl>
+    <w:lvl w:ilvl="4" w:tplc="04090019" w:tentative="1">
+      <w:start w:val="1"/>
+      <w:numFmt w:val="lowerLetter"/>
+      <w:lvlText w:val="%5."/>
+      <w:lvlJc w:val="left"/>
+      <w:pPr>
+        <w:ind w:left="3600" w:hanging="360"/>
+      </w:pPr>
+    </w:lvl>
+    <w:lvl w:ilvl="5" w:tplc="0409001B" w:tentative="1">
+      <w:start w:val="1"/>
+      <w:numFmt w:val="lowerRoman"/>
+      <w:lvlText w:val="%6."/>
+      <w:lvlJc w:val="right"/>
+      <w:pPr>
+        <w:ind w:left="4320" w:hanging="180"/>
+      </w:pPr>
+    </w:lvl>
+    <w:lvl w:ilvl="6" w:tplc="0409000F" w:tentative="1">
+      <w:start w:val="1"/>
+      <w:numFmt w:val="decimal"/>
+      <w:lvlText w:val="%7."/>
+      <w:lvlJc w:val="left"/>
+      <w:pPr>
+        <w:ind w:left="5040" w:hanging="360"/>
+      </w:pPr>
+    </w:lvl>
+    <w:lvl w:ilvl="7" w:tplc="04090019" w:tentative="1">
+      <w:start w:val="1"/>
+      <w:numFmt w:val="lowerLetter"/>
+      <w:lvlText w:val="%8."/>
+      <w:lvlJc w:val="left"/>
+      <w:pPr>
+        <w:ind w:left="5760" w:hanging="360"/>
+      </w:pPr>
+    </w:lvl>
+    <w:lvl w:ilvl="8" w:tplc="0409001B" w:tentative="1">
+      <w:start w:val="1"/>
+      <w:numFmt w:val="lowerRoman"/>
+      <w:lvlText w:val="%9."/>
+      <w:lvlJc w:val="right"/>
+      <w:pPr>
+        <w:ind w:left="6480" w:hanging="180"/>
+      </w:pPr>
+    </w:lvl>
+  </w:abstractNum>
+  <w:abstractNum w:abstractNumId="1" w15:restartNumberingAfterBreak="0">
+    <w:nsid w:val="5D9016D8"/>
+    <w:multiLevelType w:val="hybridMultilevel"/>
+    <w:tmpl w:val="9B4A08B6"/>
+    <w:lvl w:ilvl="0" w:tplc="04090015">
+      <w:start w:val="1"/>
+      <w:numFmt w:val="upperLetter"/>
+      <w:lvlText w:val="%1."/>
+      <w:lvlJc w:val="left"/>
+      <w:pPr>
+        <w:ind w:left="720" w:hanging="360"/>
+      </w:pPr>
+    </w:lvl>
+    <w:lvl w:ilvl="1" w:tplc="4F6C3634">
+      <w:start w:val="1"/>
+      <w:numFmt w:val="lowerLetter"/>
+      <w:lvlText w:val="%2."/>
+      <w:lvlJc w:val="left"/>
+      <w:pPr>
+        <w:ind w:left="1440" w:hanging="360"/>
+      </w:pPr>
+      <w:rPr>
+        <w:i w:val="0"/>
+        <w:iCs w:val="0"/>
+      </w:rPr>
+    </w:lvl>
+    <w:lvl w:ilvl="2" w:tplc="0409000F">
+      <w:start w:val="1"/>
+      <w:numFmt w:val="decimal"/>
+      <w:lvlText w:val="%3."/>
+      <w:lvlJc w:val="left"/>
+      <w:pPr>
+        <w:ind w:left="2340" w:hanging="360"/>
+      </w:pPr>
+    </w:lvl>
+    <w:lvl w:ilvl="3" w:tplc="0409000F" w:tentative="1">
+      <w:start w:val="1"/>
+      <w:numFmt w:val="decimal"/>
+      <w:lvlText w:val="%4."/>
+      <w:lvlJc w:val="left"/>
+      <w:pPr>
+        <w:ind w:left="2880" w:hanging="360"/>
+      </w:pPr>
+    </w:lvl>
+    <w:lvl w:ilvl="4" w:tplc="04090019" w:tentative="1">
+      <w:start w:val="1"/>
+      <w:numFmt w:val="lowerLetter"/>
+      <w:lvlText w:val="%5."/>
+      <w:lvlJc w:val="left"/>
+      <w:pPr>
+        <w:ind w:left="3600" w:hanging="360"/>
+      </w:pPr>
+    </w:lvl>
+    <w:lvl w:ilvl="5" w:tplc="0409001B" w:tentative="1">
+      <w:start w:val="1"/>
+      <w:numFmt w:val="lowerRoman"/>
+      <w:lvlText w:val="%6."/>
+      <w:lvlJc w:val="right"/>
+      <w:pPr>
+        <w:ind w:left="4320" w:hanging="180"/>
+      </w:pPr>
+    </w:lvl>
+    <w:lvl w:ilvl="6" w:tplc="0409000F" w:tentative="1">
+      <w:start w:val="1"/>
+      <w:numFmt w:val="decimal"/>
+      <w:lvlText w:val="%7."/>
+      <w:lvlJc w:val="left"/>
+      <w:pPr>
+        <w:ind w:left="5040" w:hanging="360"/>
+      </w:pPr>
+    </w:lvl>
+    <w:lvl w:ilvl="7" w:tplc="04090019" w:tentative="1">
+      <w:start w:val="1"/>
+      <w:numFmt w:val="lowerLetter"/>
+      <w:lvlText w:val="%8."/>
+      <w:lvlJc w:val="left"/>
+      <w:pPr>
+        <w:ind w:left="5760" w:hanging="360"/>
+      </w:pPr>
+    </w:lvl>
+    <w:lvl w:ilvl="8" w:tplc="0409001B" w:tentative="1">
+      <w:start w:val="1"/>
+      <w:numFmt w:val="lowerRoman"/>
+      <w:lvlText w:val="%9."/>
+      <w:lvlJc w:val="right"/>
+      <w:pPr>
+        <w:ind w:left="6480" w:hanging="180"/>
+      </w:pPr>
+    </w:lvl>
+  </w:abstractNum>
+  <w:abstractNum w:abstractNumId="2" w15:restartNumberingAfterBreak="0">
+    <w:nsid w:val="6AAA4CC6"/>
+    <w:multiLevelType w:val="hybridMultilevel"/>
+    <w:tmpl w:val="14488584"/>
+    <w:lvl w:ilvl="0" w:tplc="04090015">
+      <w:start w:val="1"/>
+      <w:numFmt w:val="upperLetter"/>
+      <w:lvlText w:val="%1."/>
+      <w:lvlJc w:val="left"/>
+      <w:pPr>
+        <w:ind w:left="360" w:hanging="360"/>
+      </w:pPr>
+    </w:lvl>
+    <w:lvl w:ilvl="1" w:tplc="04090019" w:tentative="1">
+      <w:start w:val="1"/>
+      <w:numFmt w:val="lowerLetter"/>
+      <w:lvlText w:val="%2."/>
+      <w:lvlJc w:val="left"/>
+      <w:pPr>
+        <w:ind w:left="1080" w:hanging="360"/>
+      </w:pPr>
+    </w:lvl>
+    <w:lvl w:ilvl="2" w:tplc="0409001B" w:tentative="1">
+      <w:start w:val="1"/>
+      <w:numFmt w:val="lowerRoman"/>
+      <w:lvlText w:val="%3."/>
+      <w:lvlJc w:val="right"/>
+      <w:pPr>
+        <w:ind w:left="1800" w:hanging="180"/>
+      </w:pPr>
+    </w:lvl>
+    <w:lvl w:ilvl="3" w:tplc="0409000F" w:tentative="1">
+      <w:start w:val="1"/>
+      <w:numFmt w:val="decimal"/>
+      <w:lvlText w:val="%4."/>
+      <w:lvlJc w:val="left"/>
+      <w:pPr>
+        <w:ind w:left="2520" w:hanging="360"/>
+      </w:pPr>
+    </w:lvl>
+    <w:lvl w:ilvl="4" w:tplc="04090019" w:tentative="1">
+      <w:start w:val="1"/>
+      <w:numFmt w:val="lowerLetter"/>
+      <w:lvlText w:val="%5."/>
+      <w:lvlJc w:val="left"/>
+      <w:pPr>
+        <w:ind w:left="3240" w:hanging="360"/>
+      </w:pPr>
+    </w:lvl>
+    <w:lvl w:ilvl="5" w:tplc="0409001B" w:tentative="1">
+      <w:start w:val="1"/>
+      <w:numFmt w:val="lowerRoman"/>
+      <w:lvlText w:val="%6."/>
+      <w:lvlJc w:val="right"/>
+      <w:pPr>
+        <w:ind w:left="3960" w:hanging="180"/>
+      </w:pPr>
+    </w:lvl>
+    <w:lvl w:ilvl="6" w:tplc="0409000F" w:tentative="1">
+      <w:start w:val="1"/>
+      <w:numFmt w:val="decimal"/>
+      <w:lvlText w:val="%7."/>
+      <w:lvlJc w:val="left"/>
+      <w:pPr>
+        <w:ind w:left="4680" w:hanging="360"/>
+      </w:pPr>
+    </w:lvl>
+    <w:lvl w:ilvl="7" w:tplc="04090019" w:tentative="1">
+      <w:start w:val="1"/>
+      <w:numFmt w:val="lowerLetter"/>
+      <w:lvlText w:val="%8."/>
+      <w:lvlJc w:val="left"/>
+      <w:pPr>
+        <w:ind w:left="5400" w:hanging="360"/>
+      </w:pPr>
+    </w:lvl>
+    <w:lvl w:ilvl="8" w:tplc="0409001B" w:tentative="1">
+      <w:start w:val="1"/>
+      <w:numFmt w:val="lowerRoman"/>
+      <w:lvlText w:val="%9."/>
+      <w:lvlJc w:val="right"/>
+      <w:pPr>
+        <w:ind w:left="6120" w:hanging="180"/>
+      </w:pPr>
+    </w:lvl>
+  </w:abstractNum>
+  <w:num w:numId="1" w16cid:durableId="1353921198">
+    <w:abstractNumId w:val="2"/>
+  </w:num>
+  <w:num w:numId="2" w16cid:durableId="433669663">
+    <w:abstractNumId w:val="1"/>
+  </w:num>
+  <w:num w:numId="3" w16cid:durableId="1227910793">
+    <w:abstractNumId w:val="0"/>
+  </w:num>
+</w:numbering>
 </file>
 
 <file path=word/styles.xml><?xml version="1.0" encoding="utf-8"?>

</xml_diff>

<commit_message>
Added more screenshots and steps up to 30 to LabVIEW Install Documentation/Main Document/LabVIEW Install Documentation.docx
</commit_message>
<xml_diff>
--- a/LabVIEW Install Documentation/Main Document/LabVIEW Install Documentation.docx
+++ b/LabVIEW Install Documentation/Main Document/LabVIEW Install Documentation.docx
@@ -112,11 +112,16 @@
       <w:r>
         <w:t>NI.com</w:t>
       </w:r>
+      <w:proofErr w:type="gramStart"/>
       <w:r>
         <w:t>”</w:t>
       </w:r>
       <w:r>
-        <w:t xml:space="preserve"> , </w:t>
+        <w:t xml:space="preserve"> ,</w:t>
+      </w:r>
+      <w:proofErr w:type="gramEnd"/>
+      <w:r>
+        <w:t xml:space="preserve"> </w:t>
       </w:r>
       <w:r>
         <w:t>p</w:t>
@@ -287,7 +292,15 @@
         <w:t>s</w:t>
       </w:r>
       <w:r>
-        <w:t>elect “LABVIEW Download”</w:t>
+        <w:t xml:space="preserve">elect “LABVIEW </w:t>
+      </w:r>
+      <w:proofErr w:type="gramStart"/>
+      <w:r>
+        <w:t>Download</w:t>
+      </w:r>
+      <w:proofErr w:type="gramEnd"/>
+      <w:r>
+        <w:t>”</w:t>
       </w:r>
       <w:r>
         <w:rPr>
@@ -420,8 +433,13 @@
         </w:drawing>
       </w:r>
       <w:r>
-        <w:t>Proceed to press “DOWNLOAD”</w:t>
-      </w:r>
+        <w:t>Proceed to press “</w:t>
+      </w:r>
+      <w:proofErr w:type="gramStart"/>
+      <w:r>
+        <w:t>DOWNLOAD”</w:t>
+      </w:r>
+      <w:proofErr w:type="gramEnd"/>
       <w:r>
         <w:rPr>
           <w:noProof/>
@@ -853,6 +871,1139 @@
       <w:r>
         <w:t>Select “Run JCI Elevated”</w:t>
       </w:r>
+    </w:p>
+    <w:p>
+      <w:r>
+        <w:br w:type="page"/>
+      </w:r>
+    </w:p>
+    <w:p>
+      <w:pPr>
+        <w:pStyle w:val="ListParagraph"/>
+        <w:numPr>
+          <w:ilvl w:val="1"/>
+          <w:numId w:val="3"/>
+        </w:numPr>
+      </w:pPr>
+      <w:r>
+        <w:lastRenderedPageBreak/>
+        <w:t xml:space="preserve">A “LabVIEW 2015 SP1” install screen will come up.  </w:t>
+      </w:r>
+    </w:p>
+    <w:p>
+      <w:pPr>
+        <w:pStyle w:val="ListParagraph"/>
+        <w:numPr>
+          <w:ilvl w:val="1"/>
+          <w:numId w:val="3"/>
+        </w:numPr>
+      </w:pPr>
+      <w:r>
+        <w:rPr>
+          <w:noProof/>
+        </w:rPr>
+        <w:drawing>
+          <wp:anchor distT="0" distB="0" distL="114300" distR="114300" simplePos="0" relativeHeight="251665408" behindDoc="0" locked="0" layoutInCell="1" allowOverlap="1" wp14:anchorId="3F66BE99" wp14:editId="1749795E">
+            <wp:simplePos x="0" y="0"/>
+            <wp:positionH relativeFrom="column">
+              <wp:posOffset>267419</wp:posOffset>
+            </wp:positionH>
+            <wp:positionV relativeFrom="paragraph">
+              <wp:posOffset>267658</wp:posOffset>
+            </wp:positionV>
+            <wp:extent cx="5857875" cy="4467225"/>
+            <wp:effectExtent l="0" t="0" r="9525" b="9525"/>
+            <wp:wrapSquare wrapText="bothSides"/>
+            <wp:docPr id="733895843" name="Picture 1" descr="A screenshot of a computer&#10;&#10;Description automatically generated"/>
+            <wp:cNvGraphicFramePr>
+              <a:graphicFrameLocks xmlns:a="http://schemas.openxmlformats.org/drawingml/2006/main" noChangeAspect="1"/>
+            </wp:cNvGraphicFramePr>
+            <a:graphic xmlns:a="http://schemas.openxmlformats.org/drawingml/2006/main">
+              <a:graphicData uri="http://schemas.openxmlformats.org/drawingml/2006/picture">
+                <pic:pic xmlns:pic="http://schemas.openxmlformats.org/drawingml/2006/picture">
+                  <pic:nvPicPr>
+                    <pic:cNvPr id="733895843" name="Picture 1" descr="A screenshot of a computer&#10;&#10;Description automatically generated"/>
+                    <pic:cNvPicPr/>
+                  </pic:nvPicPr>
+                  <pic:blipFill>
+                    <a:blip r:embed="rId13">
+                      <a:extLst>
+                        <a:ext uri="{28A0092B-C50C-407E-A947-70E740481C1C}">
+                          <a14:useLocalDpi xmlns:a14="http://schemas.microsoft.com/office/drawing/2010/main" val="0"/>
+                        </a:ext>
+                      </a:extLst>
+                    </a:blip>
+                    <a:stretch>
+                      <a:fillRect/>
+                    </a:stretch>
+                  </pic:blipFill>
+                  <pic:spPr>
+                    <a:xfrm>
+                      <a:off x="0" y="0"/>
+                      <a:ext cx="5857875" cy="4467225"/>
+                    </a:xfrm>
+                    <a:prstGeom prst="rect">
+                      <a:avLst/>
+                    </a:prstGeom>
+                  </pic:spPr>
+                </pic:pic>
+              </a:graphicData>
+            </a:graphic>
+          </wp:anchor>
+        </w:drawing>
+      </w:r>
+      <w:r>
+        <w:t xml:space="preserve">Press “Next” to proceed with </w:t>
+      </w:r>
+      <w:r>
+        <w:t>the installation.</w:t>
+      </w:r>
+      <w:r>
+        <w:rPr>
+          <w:noProof/>
+        </w:rPr>
+        <w:t xml:space="preserve"> </w:t>
+      </w:r>
+    </w:p>
+    <w:p>
+      <w:pPr>
+        <w:pStyle w:val="ListParagraph"/>
+        <w:numPr>
+          <w:ilvl w:val="1"/>
+          <w:numId w:val="3"/>
+        </w:numPr>
+      </w:pPr>
+      <w:r>
+        <w:rPr>
+          <w:noProof/>
+        </w:rPr>
+        <w:t>Enter your full name into the text box marked “Full Name”</w:t>
+      </w:r>
+    </w:p>
+    <w:p>
+      <w:pPr>
+        <w:pStyle w:val="ListParagraph"/>
+        <w:numPr>
+          <w:ilvl w:val="1"/>
+          <w:numId w:val="3"/>
+        </w:numPr>
+      </w:pPr>
+      <w:r>
+        <w:rPr>
+          <w:noProof/>
+        </w:rPr>
+        <w:t xml:space="preserve">Verify the “Organization” is </w:t>
+      </w:r>
+      <w:r>
+        <w:rPr>
+          <w:noProof/>
+        </w:rPr>
+        <w:t>“</w:t>
+      </w:r>
+      <w:r>
+        <w:rPr>
+          <w:noProof/>
+        </w:rPr>
+        <w:t>Johnson Controls International, PLC</w:t>
+      </w:r>
+      <w:r>
+        <w:rPr>
+          <w:noProof/>
+        </w:rPr>
+        <w:t>”</w:t>
+      </w:r>
+    </w:p>
+    <w:p>
+      <w:pPr>
+        <w:pStyle w:val="ListParagraph"/>
+        <w:numPr>
+          <w:ilvl w:val="1"/>
+          <w:numId w:val="3"/>
+        </w:numPr>
+      </w:pPr>
+      <w:r>
+        <w:rPr>
+          <w:noProof/>
+        </w:rPr>
+        <w:lastRenderedPageBreak/>
+        <w:drawing>
+          <wp:anchor distT="0" distB="0" distL="114300" distR="114300" simplePos="0" relativeHeight="251666432" behindDoc="0" locked="0" layoutInCell="1" allowOverlap="1" wp14:anchorId="44C3667C" wp14:editId="7EE98B16">
+            <wp:simplePos x="0" y="0"/>
+            <wp:positionH relativeFrom="margin">
+              <wp:align>right</wp:align>
+            </wp:positionH>
+            <wp:positionV relativeFrom="paragraph">
+              <wp:posOffset>275650</wp:posOffset>
+            </wp:positionV>
+            <wp:extent cx="5905500" cy="4448175"/>
+            <wp:effectExtent l="0" t="0" r="0" b="9525"/>
+            <wp:wrapSquare wrapText="bothSides"/>
+            <wp:docPr id="117940592" name="Picture 1" descr="A screenshot of a computer&#10;&#10;Description automatically generated"/>
+            <wp:cNvGraphicFramePr>
+              <a:graphicFrameLocks xmlns:a="http://schemas.openxmlformats.org/drawingml/2006/main" noChangeAspect="1"/>
+            </wp:cNvGraphicFramePr>
+            <a:graphic xmlns:a="http://schemas.openxmlformats.org/drawingml/2006/main">
+              <a:graphicData uri="http://schemas.openxmlformats.org/drawingml/2006/picture">
+                <pic:pic xmlns:pic="http://schemas.openxmlformats.org/drawingml/2006/picture">
+                  <pic:nvPicPr>
+                    <pic:cNvPr id="117940592" name="Picture 1" descr="A screenshot of a computer&#10;&#10;Description automatically generated"/>
+                    <pic:cNvPicPr/>
+                  </pic:nvPicPr>
+                  <pic:blipFill>
+                    <a:blip r:embed="rId14">
+                      <a:extLst>
+                        <a:ext uri="{28A0092B-C50C-407E-A947-70E740481C1C}">
+                          <a14:useLocalDpi xmlns:a14="http://schemas.microsoft.com/office/drawing/2010/main" val="0"/>
+                        </a:ext>
+                      </a:extLst>
+                    </a:blip>
+                    <a:stretch>
+                      <a:fillRect/>
+                    </a:stretch>
+                  </pic:blipFill>
+                  <pic:spPr>
+                    <a:xfrm>
+                      <a:off x="0" y="0"/>
+                      <a:ext cx="5905500" cy="4448175"/>
+                    </a:xfrm>
+                    <a:prstGeom prst="rect">
+                      <a:avLst/>
+                    </a:prstGeom>
+                  </pic:spPr>
+                </pic:pic>
+              </a:graphicData>
+            </a:graphic>
+          </wp:anchor>
+        </w:drawing>
+      </w:r>
+      <w:r>
+        <w:rPr>
+          <w:noProof/>
+        </w:rPr>
+        <w:t>Press “Next to continue with the installation process.</w:t>
+      </w:r>
+      <w:r>
+        <w:rPr>
+          <w:noProof/>
+        </w:rPr>
+        <w:t xml:space="preserve"> </w:t>
+      </w:r>
+      <w:r>
+        <w:rPr>
+          <w:noProof/>
+        </w:rPr>
+        <w:t xml:space="preserve"> </w:t>
+      </w:r>
+    </w:p>
+    <w:p>
+      <w:pPr>
+        <w:pStyle w:val="ListParagraph"/>
+        <w:numPr>
+          <w:ilvl w:val="1"/>
+          <w:numId w:val="3"/>
+        </w:numPr>
+      </w:pPr>
+      <w:r>
+        <w:rPr>
+          <w:noProof/>
+        </w:rPr>
+        <w:t>Please Enter “LabVIEW 2015 SP1 (Base/Full/Professional) Serial Number.</w:t>
+      </w:r>
+    </w:p>
+    <w:p>
+      <w:pPr>
+        <w:pStyle w:val="ListParagraph"/>
+        <w:numPr>
+          <w:ilvl w:val="1"/>
+          <w:numId w:val="3"/>
+        </w:numPr>
+      </w:pPr>
+      <w:r>
+        <w:rPr>
+          <w:noProof/>
+        </w:rPr>
+        <w:t>Please Enter “Report Generation Toolkit for LabVIEW 2015 SP1” Serial Number.</w:t>
+      </w:r>
+    </w:p>
+    <w:p>
+      <w:pPr>
+        <w:pStyle w:val="ListParagraph"/>
+        <w:numPr>
+          <w:ilvl w:val="1"/>
+          <w:numId w:val="3"/>
+        </w:numPr>
+      </w:pPr>
+      <w:r>
+        <w:rPr>
+          <w:noProof/>
+        </w:rPr>
+        <w:t>Please Enter “Database Toolkit for LabVIEW 2015 SP1” Serial Number.</w:t>
+      </w:r>
+    </w:p>
+    <w:p>
+      <w:pPr>
+        <w:rPr>
+          <w:noProof/>
+        </w:rPr>
+      </w:pPr>
+      <w:r>
+        <w:rPr>
+          <w:noProof/>
+        </w:rPr>
+        <w:br w:type="page"/>
+      </w:r>
+    </w:p>
+    <w:p>
+      <w:pPr>
+        <w:pStyle w:val="ListParagraph"/>
+        <w:numPr>
+          <w:ilvl w:val="1"/>
+          <w:numId w:val="3"/>
+        </w:numPr>
+      </w:pPr>
+      <w:r>
+        <w:rPr>
+          <w:noProof/>
+        </w:rPr>
+        <w:lastRenderedPageBreak/>
+        <w:drawing>
+          <wp:anchor distT="0" distB="0" distL="114300" distR="114300" simplePos="0" relativeHeight="251667456" behindDoc="0" locked="0" layoutInCell="1" allowOverlap="1" wp14:anchorId="321C4DA9" wp14:editId="367B321A">
+            <wp:simplePos x="0" y="0"/>
+            <wp:positionH relativeFrom="column">
+              <wp:posOffset>-77638</wp:posOffset>
+            </wp:positionH>
+            <wp:positionV relativeFrom="paragraph">
+              <wp:posOffset>241144</wp:posOffset>
+            </wp:positionV>
+            <wp:extent cx="5943600" cy="4037330"/>
+            <wp:effectExtent l="0" t="0" r="0" b="1270"/>
+            <wp:wrapSquare wrapText="bothSides"/>
+            <wp:docPr id="1780374782" name="Picture 1" descr="A screenshot of a computer&#10;&#10;Description automatically generated"/>
+            <wp:cNvGraphicFramePr>
+              <a:graphicFrameLocks xmlns:a="http://schemas.openxmlformats.org/drawingml/2006/main" noChangeAspect="1"/>
+            </wp:cNvGraphicFramePr>
+            <a:graphic xmlns:a="http://schemas.openxmlformats.org/drawingml/2006/main">
+              <a:graphicData uri="http://schemas.openxmlformats.org/drawingml/2006/picture">
+                <pic:pic xmlns:pic="http://schemas.openxmlformats.org/drawingml/2006/picture">
+                  <pic:nvPicPr>
+                    <pic:cNvPr id="1780374782" name="Picture 1" descr="A screenshot of a computer&#10;&#10;Description automatically generated"/>
+                    <pic:cNvPicPr/>
+                  </pic:nvPicPr>
+                  <pic:blipFill>
+                    <a:blip r:embed="rId15">
+                      <a:extLst>
+                        <a:ext uri="{28A0092B-C50C-407E-A947-70E740481C1C}">
+                          <a14:useLocalDpi xmlns:a14="http://schemas.microsoft.com/office/drawing/2010/main" val="0"/>
+                        </a:ext>
+                      </a:extLst>
+                    </a:blip>
+                    <a:stretch>
+                      <a:fillRect/>
+                    </a:stretch>
+                  </pic:blipFill>
+                  <pic:spPr>
+                    <a:xfrm>
+                      <a:off x="0" y="0"/>
+                      <a:ext cx="5943600" cy="4037330"/>
+                    </a:xfrm>
+                    <a:prstGeom prst="rect">
+                      <a:avLst/>
+                    </a:prstGeom>
+                  </pic:spPr>
+                </pic:pic>
+              </a:graphicData>
+            </a:graphic>
+          </wp:anchor>
+        </w:drawing>
+      </w:r>
+      <w:r>
+        <w:rPr>
+          <w:noProof/>
+        </w:rPr>
+        <w:t>Press “Next”</w:t>
+      </w:r>
+      <w:r>
+        <w:t xml:space="preserve"> </w:t>
+      </w:r>
+      <w:r>
+        <w:t>to proceed with the installation.</w:t>
+      </w:r>
+      <w:r>
+        <w:rPr>
+          <w:noProof/>
+        </w:rPr>
+        <w:t xml:space="preserve"> </w:t>
+      </w:r>
+    </w:p>
+    <w:p>
+      <w:pPr>
+        <w:pStyle w:val="ListParagraph"/>
+        <w:numPr>
+          <w:ilvl w:val="1"/>
+          <w:numId w:val="3"/>
+        </w:numPr>
+      </w:pPr>
+      <w:r>
+        <w:t>Leave the “folder to install NI Software” Default.</w:t>
+      </w:r>
+    </w:p>
+    <w:p>
+      <w:r>
+        <w:br w:type="page"/>
+      </w:r>
+    </w:p>
+    <w:p>
+      <w:pPr>
+        <w:pStyle w:val="ListParagraph"/>
+        <w:numPr>
+          <w:ilvl w:val="1"/>
+          <w:numId w:val="3"/>
+        </w:numPr>
+      </w:pPr>
+      <w:r>
+        <w:lastRenderedPageBreak/>
+        <w:t xml:space="preserve">Leave the “folder to </w:t>
+      </w:r>
+      <w:r>
+        <w:t>install NI LabVIEW 2015 SP1” Default.</w:t>
+      </w:r>
+    </w:p>
+    <w:p>
+      <w:pPr>
+        <w:pStyle w:val="ListParagraph"/>
+        <w:numPr>
+          <w:ilvl w:val="1"/>
+          <w:numId w:val="3"/>
+        </w:numPr>
+      </w:pPr>
+      <w:r>
+        <w:rPr>
+          <w:noProof/>
+        </w:rPr>
+        <w:drawing>
+          <wp:anchor distT="0" distB="0" distL="114300" distR="114300" simplePos="0" relativeHeight="251668480" behindDoc="0" locked="0" layoutInCell="1" allowOverlap="1" wp14:anchorId="61C6E4BC" wp14:editId="2757F8B5">
+            <wp:simplePos x="0" y="0"/>
+            <wp:positionH relativeFrom="margin">
+              <wp:align>right</wp:align>
+            </wp:positionH>
+            <wp:positionV relativeFrom="paragraph">
+              <wp:posOffset>276285</wp:posOffset>
+            </wp:positionV>
+            <wp:extent cx="5943600" cy="4394835"/>
+            <wp:effectExtent l="0" t="0" r="0" b="5715"/>
+            <wp:wrapSquare wrapText="bothSides"/>
+            <wp:docPr id="330573003" name="Picture 1" descr="A screenshot of a computer&#10;&#10;Description automatically generated"/>
+            <wp:cNvGraphicFramePr>
+              <a:graphicFrameLocks xmlns:a="http://schemas.openxmlformats.org/drawingml/2006/main" noChangeAspect="1"/>
+            </wp:cNvGraphicFramePr>
+            <a:graphic xmlns:a="http://schemas.openxmlformats.org/drawingml/2006/main">
+              <a:graphicData uri="http://schemas.openxmlformats.org/drawingml/2006/picture">
+                <pic:pic xmlns:pic="http://schemas.openxmlformats.org/drawingml/2006/picture">
+                  <pic:nvPicPr>
+                    <pic:cNvPr id="330573003" name="Picture 1" descr="A screenshot of a computer&#10;&#10;Description automatically generated"/>
+                    <pic:cNvPicPr/>
+                  </pic:nvPicPr>
+                  <pic:blipFill>
+                    <a:blip r:embed="rId16">
+                      <a:extLst>
+                        <a:ext uri="{28A0092B-C50C-407E-A947-70E740481C1C}">
+                          <a14:useLocalDpi xmlns:a14="http://schemas.microsoft.com/office/drawing/2010/main" val="0"/>
+                        </a:ext>
+                      </a:extLst>
+                    </a:blip>
+                    <a:stretch>
+                      <a:fillRect/>
+                    </a:stretch>
+                  </pic:blipFill>
+                  <pic:spPr>
+                    <a:xfrm>
+                      <a:off x="0" y="0"/>
+                      <a:ext cx="5943600" cy="4394835"/>
+                    </a:xfrm>
+                    <a:prstGeom prst="rect">
+                      <a:avLst/>
+                    </a:prstGeom>
+                  </pic:spPr>
+                </pic:pic>
+              </a:graphicData>
+            </a:graphic>
+          </wp:anchor>
+        </w:drawing>
+      </w:r>
+      <w:r>
+        <w:rPr>
+          <w:noProof/>
+        </w:rPr>
+        <w:t>Press “Next”</w:t>
+      </w:r>
+      <w:r>
+        <w:t xml:space="preserve"> </w:t>
+      </w:r>
+      <w:r>
+        <w:t>to proceed with the installation</w:t>
+      </w:r>
+      <w:r>
+        <w:rPr>
+          <w:noProof/>
+        </w:rPr>
+        <w:t xml:space="preserve">. </w:t>
+      </w:r>
+    </w:p>
+    <w:p>
+      <w:pPr>
+        <w:pStyle w:val="ListParagraph"/>
+        <w:numPr>
+          <w:ilvl w:val="1"/>
+          <w:numId w:val="3"/>
+        </w:numPr>
+      </w:pPr>
+      <w:r>
+        <w:t xml:space="preserve">Click the drop down for “Additional </w:t>
+      </w:r>
+      <w:proofErr w:type="gramStart"/>
+      <w:r>
+        <w:t>Features”</w:t>
+      </w:r>
+      <w:proofErr w:type="gramEnd"/>
+    </w:p>
+    <w:p>
+      <w:pPr>
+        <w:pStyle w:val="ListParagraph"/>
+        <w:numPr>
+          <w:ilvl w:val="1"/>
+          <w:numId w:val="3"/>
+        </w:numPr>
+      </w:pPr>
+      <w:r>
+        <w:t xml:space="preserve">Select “Do not install this </w:t>
+      </w:r>
+      <w:proofErr w:type="gramStart"/>
+      <w:r>
+        <w:t>feature”</w:t>
+      </w:r>
+      <w:proofErr w:type="gramEnd"/>
+    </w:p>
+    <w:p>
+      <w:pPr>
+        <w:rPr>
+          <w:noProof/>
+        </w:rPr>
+      </w:pPr>
+      <w:r>
+        <w:rPr>
+          <w:noProof/>
+        </w:rPr>
+        <w:br w:type="page"/>
+      </w:r>
+    </w:p>
+    <w:p>
+      <w:pPr>
+        <w:pStyle w:val="ListParagraph"/>
+        <w:numPr>
+          <w:ilvl w:val="1"/>
+          <w:numId w:val="3"/>
+        </w:numPr>
+      </w:pPr>
+      <w:r>
+        <w:rPr>
+          <w:noProof/>
+        </w:rPr>
+        <w:lastRenderedPageBreak/>
+        <w:drawing>
+          <wp:anchor distT="0" distB="0" distL="114300" distR="114300" simplePos="0" relativeHeight="251669504" behindDoc="0" locked="0" layoutInCell="1" allowOverlap="1" wp14:anchorId="0C7871B7" wp14:editId="16A3DC36">
+            <wp:simplePos x="0" y="0"/>
+            <wp:positionH relativeFrom="margin">
+              <wp:align>left</wp:align>
+            </wp:positionH>
+            <wp:positionV relativeFrom="paragraph">
+              <wp:posOffset>284277</wp:posOffset>
+            </wp:positionV>
+            <wp:extent cx="5715000" cy="4457700"/>
+            <wp:effectExtent l="0" t="0" r="0" b="0"/>
+            <wp:wrapSquare wrapText="bothSides"/>
+            <wp:docPr id="69882193" name="Picture 1" descr="A screenshot of a computer&#10;&#10;Description automatically generated"/>
+            <wp:cNvGraphicFramePr>
+              <a:graphicFrameLocks xmlns:a="http://schemas.openxmlformats.org/drawingml/2006/main" noChangeAspect="1"/>
+            </wp:cNvGraphicFramePr>
+            <a:graphic xmlns:a="http://schemas.openxmlformats.org/drawingml/2006/main">
+              <a:graphicData uri="http://schemas.openxmlformats.org/drawingml/2006/picture">
+                <pic:pic xmlns:pic="http://schemas.openxmlformats.org/drawingml/2006/picture">
+                  <pic:nvPicPr>
+                    <pic:cNvPr id="69882193" name="Picture 1" descr="A screenshot of a computer&#10;&#10;Description automatically generated"/>
+                    <pic:cNvPicPr/>
+                  </pic:nvPicPr>
+                  <pic:blipFill>
+                    <a:blip r:embed="rId17">
+                      <a:extLst>
+                        <a:ext uri="{28A0092B-C50C-407E-A947-70E740481C1C}">
+                          <a14:useLocalDpi xmlns:a14="http://schemas.microsoft.com/office/drawing/2010/main" val="0"/>
+                        </a:ext>
+                      </a:extLst>
+                    </a:blip>
+                    <a:stretch>
+                      <a:fillRect/>
+                    </a:stretch>
+                  </pic:blipFill>
+                  <pic:spPr>
+                    <a:xfrm>
+                      <a:off x="0" y="0"/>
+                      <a:ext cx="5715000" cy="4457700"/>
+                    </a:xfrm>
+                    <a:prstGeom prst="rect">
+                      <a:avLst/>
+                    </a:prstGeom>
+                  </pic:spPr>
+                </pic:pic>
+              </a:graphicData>
+            </a:graphic>
+          </wp:anchor>
+        </w:drawing>
+      </w:r>
+      <w:r>
+        <w:rPr>
+          <w:noProof/>
+        </w:rPr>
+        <w:t>Press “Next”</w:t>
+      </w:r>
+      <w:r>
+        <w:t xml:space="preserve"> </w:t>
+      </w:r>
+      <w:r>
+        <w:t>to proceed with the installation</w:t>
+      </w:r>
+      <w:r>
+        <w:t>.</w:t>
+      </w:r>
+      <w:r>
+        <w:rPr>
+          <w:noProof/>
+        </w:rPr>
+        <w:t xml:space="preserve"> </w:t>
+      </w:r>
+    </w:p>
+    <w:p>
+      <w:pPr>
+        <w:pStyle w:val="ListParagraph"/>
+        <w:numPr>
+          <w:ilvl w:val="1"/>
+          <w:numId w:val="3"/>
+        </w:numPr>
+      </w:pPr>
+      <w:r>
+        <w:rPr>
+          <w:noProof/>
+        </w:rPr>
+        <w:t>Uncheck “Search for important up</w:t>
+      </w:r>
+      <w:r>
+        <w:rPr>
+          <w:noProof/>
+        </w:rPr>
+        <w:t>dates"</w:t>
+      </w:r>
+    </w:p>
+    <w:p>
+      <w:pPr>
+        <w:rPr>
+          <w:noProof/>
+        </w:rPr>
+      </w:pPr>
+      <w:r>
+        <w:rPr>
+          <w:noProof/>
+        </w:rPr>
+        <w:br w:type="page"/>
+      </w:r>
+    </w:p>
+    <w:p>
+      <w:pPr>
+        <w:pStyle w:val="ListParagraph"/>
+        <w:numPr>
+          <w:ilvl w:val="1"/>
+          <w:numId w:val="3"/>
+        </w:numPr>
+      </w:pPr>
+      <w:r>
+        <w:rPr>
+          <w:noProof/>
+        </w:rPr>
+        <w:lastRenderedPageBreak/>
+        <w:drawing>
+          <wp:anchor distT="0" distB="0" distL="114300" distR="114300" simplePos="0" relativeHeight="251670528" behindDoc="0" locked="0" layoutInCell="1" allowOverlap="1" wp14:anchorId="7BDE2AD8" wp14:editId="517D2E84">
+            <wp:simplePos x="0" y="0"/>
+            <wp:positionH relativeFrom="margin">
+              <wp:align>right</wp:align>
+            </wp:positionH>
+            <wp:positionV relativeFrom="paragraph">
+              <wp:posOffset>215265</wp:posOffset>
+            </wp:positionV>
+            <wp:extent cx="5753100" cy="4495800"/>
+            <wp:effectExtent l="0" t="0" r="0" b="0"/>
+            <wp:wrapSquare wrapText="bothSides"/>
+            <wp:docPr id="2088756526" name="Picture 1" descr="A screenshot of a computer error&#10;&#10;Description automatically generated"/>
+            <wp:cNvGraphicFramePr>
+              <a:graphicFrameLocks xmlns:a="http://schemas.openxmlformats.org/drawingml/2006/main" noChangeAspect="1"/>
+            </wp:cNvGraphicFramePr>
+            <a:graphic xmlns:a="http://schemas.openxmlformats.org/drawingml/2006/main">
+              <a:graphicData uri="http://schemas.openxmlformats.org/drawingml/2006/picture">
+                <pic:pic xmlns:pic="http://schemas.openxmlformats.org/drawingml/2006/picture">
+                  <pic:nvPicPr>
+                    <pic:cNvPr id="2088756526" name="Picture 1" descr="A screenshot of a computer error&#10;&#10;Description automatically generated"/>
+                    <pic:cNvPicPr/>
+                  </pic:nvPicPr>
+                  <pic:blipFill>
+                    <a:blip r:embed="rId18">
+                      <a:extLst>
+                        <a:ext uri="{28A0092B-C50C-407E-A947-70E740481C1C}">
+                          <a14:useLocalDpi xmlns:a14="http://schemas.microsoft.com/office/drawing/2010/main" val="0"/>
+                        </a:ext>
+                      </a:extLst>
+                    </a:blip>
+                    <a:stretch>
+                      <a:fillRect/>
+                    </a:stretch>
+                  </pic:blipFill>
+                  <pic:spPr>
+                    <a:xfrm>
+                      <a:off x="0" y="0"/>
+                      <a:ext cx="5753100" cy="4495800"/>
+                    </a:xfrm>
+                    <a:prstGeom prst="rect">
+                      <a:avLst/>
+                    </a:prstGeom>
+                  </pic:spPr>
+                </pic:pic>
+              </a:graphicData>
+            </a:graphic>
+          </wp:anchor>
+        </w:drawing>
+      </w:r>
+      <w:r>
+        <w:rPr>
+          <w:noProof/>
+        </w:rPr>
+        <w:t>Press “Next" to proceed with the installation.</w:t>
+      </w:r>
+      <w:r>
+        <w:rPr>
+          <w:noProof/>
+        </w:rPr>
+        <w:t xml:space="preserve"> </w:t>
+      </w:r>
+    </w:p>
+    <w:p>
+      <w:pPr>
+        <w:pStyle w:val="ListParagraph"/>
+        <w:numPr>
+          <w:ilvl w:val="1"/>
+          <w:numId w:val="3"/>
+        </w:numPr>
+      </w:pPr>
+      <w:r>
+        <w:rPr>
+          <w:noProof/>
+        </w:rPr>
+        <w:t>Check “I accept the above 2 License A</w:t>
+      </w:r>
+      <w:r>
+        <w:rPr>
+          <w:noProof/>
+        </w:rPr>
+        <w:t>greement(s).”</w:t>
+      </w:r>
+    </w:p>
+    <w:p>
+      <w:pPr>
+        <w:rPr>
+          <w:noProof/>
+        </w:rPr>
+      </w:pPr>
+      <w:r>
+        <w:rPr>
+          <w:noProof/>
+        </w:rPr>
+        <w:br w:type="page"/>
+      </w:r>
+    </w:p>
+    <w:p>
+      <w:pPr>
+        <w:pStyle w:val="ListParagraph"/>
+        <w:numPr>
+          <w:ilvl w:val="1"/>
+          <w:numId w:val="3"/>
+        </w:numPr>
+      </w:pPr>
+      <w:r>
+        <w:rPr>
+          <w:noProof/>
+        </w:rPr>
+        <w:lastRenderedPageBreak/>
+        <w:drawing>
+          <wp:anchor distT="0" distB="0" distL="114300" distR="114300" simplePos="0" relativeHeight="251671552" behindDoc="0" locked="0" layoutInCell="1" allowOverlap="1" wp14:anchorId="618E311D" wp14:editId="2CA59F2A">
+            <wp:simplePos x="0" y="0"/>
+            <wp:positionH relativeFrom="margin">
+              <wp:align>right</wp:align>
+            </wp:positionH>
+            <wp:positionV relativeFrom="paragraph">
+              <wp:posOffset>223891</wp:posOffset>
+            </wp:positionV>
+            <wp:extent cx="5943600" cy="4623435"/>
+            <wp:effectExtent l="0" t="0" r="0" b="5715"/>
+            <wp:wrapSquare wrapText="bothSides"/>
+            <wp:docPr id="956839249" name="Picture 1"/>
+            <wp:cNvGraphicFramePr>
+              <a:graphicFrameLocks xmlns:a="http://schemas.openxmlformats.org/drawingml/2006/main" noChangeAspect="1"/>
+            </wp:cNvGraphicFramePr>
+            <a:graphic xmlns:a="http://schemas.openxmlformats.org/drawingml/2006/main">
+              <a:graphicData uri="http://schemas.openxmlformats.org/drawingml/2006/picture">
+                <pic:pic xmlns:pic="http://schemas.openxmlformats.org/drawingml/2006/picture">
+                  <pic:nvPicPr>
+                    <pic:cNvPr id="956839249" name=""/>
+                    <pic:cNvPicPr/>
+                  </pic:nvPicPr>
+                  <pic:blipFill>
+                    <a:blip r:embed="rId19">
+                      <a:extLst>
+                        <a:ext uri="{28A0092B-C50C-407E-A947-70E740481C1C}">
+                          <a14:useLocalDpi xmlns:a14="http://schemas.microsoft.com/office/drawing/2010/main" val="0"/>
+                        </a:ext>
+                      </a:extLst>
+                    </a:blip>
+                    <a:stretch>
+                      <a:fillRect/>
+                    </a:stretch>
+                  </pic:blipFill>
+                  <pic:spPr>
+                    <a:xfrm>
+                      <a:off x="0" y="0"/>
+                      <a:ext cx="5943600" cy="4623435"/>
+                    </a:xfrm>
+                    <a:prstGeom prst="rect">
+                      <a:avLst/>
+                    </a:prstGeom>
+                  </pic:spPr>
+                </pic:pic>
+              </a:graphicData>
+            </a:graphic>
+          </wp:anchor>
+        </w:drawing>
+      </w:r>
+      <w:r>
+        <w:rPr>
+          <w:noProof/>
+        </w:rPr>
+        <w:t>Press “Next" to proceed with the installation.</w:t>
+      </w:r>
+      <w:r>
+        <w:rPr>
+          <w:noProof/>
+        </w:rPr>
+        <w:t xml:space="preserve"> </w:t>
+      </w:r>
+    </w:p>
+    <w:p>
+      <w:pPr>
+        <w:pStyle w:val="ListParagraph"/>
+        <w:numPr>
+          <w:ilvl w:val="1"/>
+          <w:numId w:val="3"/>
+        </w:numPr>
+      </w:pPr>
+      <w:r>
+        <w:rPr>
+          <w:noProof/>
+        </w:rPr>
+        <w:t>Check “I accept the above 2 License Agreement(s).”</w:t>
+      </w:r>
+    </w:p>
+    <w:p>
+      <w:r>
+        <w:br w:type="page"/>
+      </w:r>
+    </w:p>
+    <w:p>
+      <w:pPr>
+        <w:pStyle w:val="ListParagraph"/>
+        <w:numPr>
+          <w:ilvl w:val="1"/>
+          <w:numId w:val="3"/>
+        </w:numPr>
+      </w:pPr>
+      <w:r>
+        <w:rPr>
+          <w:noProof/>
+        </w:rPr>
+        <w:lastRenderedPageBreak/>
+        <w:drawing>
+          <wp:anchor distT="0" distB="0" distL="114300" distR="114300" simplePos="0" relativeHeight="251672576" behindDoc="0" locked="0" layoutInCell="1" allowOverlap="1" wp14:anchorId="3E29CCCA" wp14:editId="4A52A421">
+            <wp:simplePos x="0" y="0"/>
+            <wp:positionH relativeFrom="margin">
+              <wp:align>left</wp:align>
+            </wp:positionH>
+            <wp:positionV relativeFrom="paragraph">
+              <wp:posOffset>206638</wp:posOffset>
+            </wp:positionV>
+            <wp:extent cx="5705475" cy="4438650"/>
+            <wp:effectExtent l="0" t="0" r="9525" b="0"/>
+            <wp:wrapSquare wrapText="bothSides"/>
+            <wp:docPr id="1374182160" name="Picture 1"/>
+            <wp:cNvGraphicFramePr>
+              <a:graphicFrameLocks xmlns:a="http://schemas.openxmlformats.org/drawingml/2006/main" noChangeAspect="1"/>
+            </wp:cNvGraphicFramePr>
+            <a:graphic xmlns:a="http://schemas.openxmlformats.org/drawingml/2006/main">
+              <a:graphicData uri="http://schemas.openxmlformats.org/drawingml/2006/picture">
+                <pic:pic xmlns:pic="http://schemas.openxmlformats.org/drawingml/2006/picture">
+                  <pic:nvPicPr>
+                    <pic:cNvPr id="1374182160" name=""/>
+                    <pic:cNvPicPr/>
+                  </pic:nvPicPr>
+                  <pic:blipFill>
+                    <a:blip r:embed="rId20">
+                      <a:extLst>
+                        <a:ext uri="{28A0092B-C50C-407E-A947-70E740481C1C}">
+                          <a14:useLocalDpi xmlns:a14="http://schemas.microsoft.com/office/drawing/2010/main" val="0"/>
+                        </a:ext>
+                      </a:extLst>
+                    </a:blip>
+                    <a:stretch>
+                      <a:fillRect/>
+                    </a:stretch>
+                  </pic:blipFill>
+                  <pic:spPr>
+                    <a:xfrm>
+                      <a:off x="0" y="0"/>
+                      <a:ext cx="5705475" cy="4438650"/>
+                    </a:xfrm>
+                    <a:prstGeom prst="rect">
+                      <a:avLst/>
+                    </a:prstGeom>
+                  </pic:spPr>
+                </pic:pic>
+              </a:graphicData>
+            </a:graphic>
+          </wp:anchor>
+        </w:drawing>
+      </w:r>
+      <w:r>
+        <w:t>Press “Next" to proceed</w:t>
+      </w:r>
+      <w:r>
+        <w:t xml:space="preserve"> with the installation.</w:t>
+      </w:r>
+      <w:r>
+        <w:rPr>
+          <w:noProof/>
+        </w:rPr>
+        <w:t xml:space="preserve"> </w:t>
+      </w:r>
+    </w:p>
+    <w:p>
+      <w:pPr>
+        <w:pStyle w:val="ListParagraph"/>
+        <w:numPr>
+          <w:ilvl w:val="1"/>
+          <w:numId w:val="3"/>
+        </w:numPr>
+      </w:pPr>
+      <w:r>
+        <w:t>Verify “Disable Windows fast startup to prevent problems with installing or removing hardware</w:t>
+      </w:r>
+      <w:r>
+        <w:t>.” Is checked.</w:t>
+      </w:r>
+    </w:p>
+    <w:p>
+      <w:r>
+        <w:br w:type="page"/>
+      </w:r>
+    </w:p>
+    <w:p>
+      <w:pPr>
+        <w:pStyle w:val="ListParagraph"/>
+        <w:numPr>
+          <w:ilvl w:val="1"/>
+          <w:numId w:val="3"/>
+        </w:numPr>
+      </w:pPr>
+      <w:r>
+        <w:rPr>
+          <w:noProof/>
+        </w:rPr>
+        <w:lastRenderedPageBreak/>
+        <w:drawing>
+          <wp:anchor distT="0" distB="0" distL="114300" distR="114300" simplePos="0" relativeHeight="251673600" behindDoc="0" locked="0" layoutInCell="1" allowOverlap="1" wp14:anchorId="4AB81B68" wp14:editId="602CD7B6">
+            <wp:simplePos x="0" y="0"/>
+            <wp:positionH relativeFrom="margin">
+              <wp:align>right</wp:align>
+            </wp:positionH>
+            <wp:positionV relativeFrom="paragraph">
+              <wp:posOffset>223892</wp:posOffset>
+            </wp:positionV>
+            <wp:extent cx="5724525" cy="4467225"/>
+            <wp:effectExtent l="0" t="0" r="9525" b="9525"/>
+            <wp:wrapSquare wrapText="bothSides"/>
+            <wp:docPr id="1922308088" name="Picture 1" descr="A screenshot of a computer error&#10;&#10;Description automatically generated"/>
+            <wp:cNvGraphicFramePr>
+              <a:graphicFrameLocks xmlns:a="http://schemas.openxmlformats.org/drawingml/2006/main" noChangeAspect="1"/>
+            </wp:cNvGraphicFramePr>
+            <a:graphic xmlns:a="http://schemas.openxmlformats.org/drawingml/2006/main">
+              <a:graphicData uri="http://schemas.openxmlformats.org/drawingml/2006/picture">
+                <pic:pic xmlns:pic="http://schemas.openxmlformats.org/drawingml/2006/picture">
+                  <pic:nvPicPr>
+                    <pic:cNvPr id="1922308088" name="Picture 1" descr="A screenshot of a computer error&#10;&#10;Description automatically generated"/>
+                    <pic:cNvPicPr/>
+                  </pic:nvPicPr>
+                  <pic:blipFill>
+                    <a:blip r:embed="rId21">
+                      <a:extLst>
+                        <a:ext uri="{28A0092B-C50C-407E-A947-70E740481C1C}">
+                          <a14:useLocalDpi xmlns:a14="http://schemas.microsoft.com/office/drawing/2010/main" val="0"/>
+                        </a:ext>
+                      </a:extLst>
+                    </a:blip>
+                    <a:stretch>
+                      <a:fillRect/>
+                    </a:stretch>
+                  </pic:blipFill>
+                  <pic:spPr>
+                    <a:xfrm>
+                      <a:off x="0" y="0"/>
+                      <a:ext cx="5724525" cy="4467225"/>
+                    </a:xfrm>
+                    <a:prstGeom prst="rect">
+                      <a:avLst/>
+                    </a:prstGeom>
+                  </pic:spPr>
+                </pic:pic>
+              </a:graphicData>
+            </a:graphic>
+          </wp:anchor>
+        </w:drawing>
+      </w:r>
+      <w:r>
+        <w:t xml:space="preserve">Press “Next” to </w:t>
+      </w:r>
+      <w:r>
+        <w:t>p</w:t>
+      </w:r>
+      <w:r>
+        <w:t>roceed with installation.</w:t>
+      </w:r>
+      <w:r>
+        <w:rPr>
+          <w:noProof/>
+        </w:rPr>
+        <w:t xml:space="preserve"> </w:t>
+      </w:r>
+    </w:p>
+    <w:p>
+      <w:pPr>
+        <w:pStyle w:val="ListParagraph"/>
+        <w:numPr>
+          <w:ilvl w:val="1"/>
+          <w:numId w:val="3"/>
+        </w:numPr>
+      </w:pPr>
+      <w:r>
+        <w:rPr>
+          <w:noProof/>
+        </w:rPr>
+        <w:drawing>
+          <wp:anchor distT="0" distB="0" distL="114300" distR="114300" simplePos="0" relativeHeight="251674624" behindDoc="0" locked="0" layoutInCell="1" allowOverlap="1" wp14:anchorId="2D717BB8" wp14:editId="0456558D">
+            <wp:simplePos x="0" y="0"/>
+            <wp:positionH relativeFrom="margin">
+              <wp:posOffset>448310</wp:posOffset>
+            </wp:positionH>
+            <wp:positionV relativeFrom="paragraph">
+              <wp:posOffset>4718685</wp:posOffset>
+            </wp:positionV>
+            <wp:extent cx="5227320" cy="3143250"/>
+            <wp:effectExtent l="0" t="0" r="0" b="0"/>
+            <wp:wrapSquare wrapText="bothSides"/>
+            <wp:docPr id="1362982648" name="Picture 1" descr="A screenshot of a computer&#10;&#10;Description automatically generated"/>
+            <wp:cNvGraphicFramePr>
+              <a:graphicFrameLocks xmlns:a="http://schemas.openxmlformats.org/drawingml/2006/main" noChangeAspect="1"/>
+            </wp:cNvGraphicFramePr>
+            <a:graphic xmlns:a="http://schemas.openxmlformats.org/drawingml/2006/main">
+              <a:graphicData uri="http://schemas.openxmlformats.org/drawingml/2006/picture">
+                <pic:pic xmlns:pic="http://schemas.openxmlformats.org/drawingml/2006/picture">
+                  <pic:nvPicPr>
+                    <pic:cNvPr id="1362982648" name="Picture 1" descr="A screenshot of a computer&#10;&#10;Description automatically generated"/>
+                    <pic:cNvPicPr/>
+                  </pic:nvPicPr>
+                  <pic:blipFill>
+                    <a:blip r:embed="rId22">
+                      <a:extLst>
+                        <a:ext uri="{28A0092B-C50C-407E-A947-70E740481C1C}">
+                          <a14:useLocalDpi xmlns:a14="http://schemas.microsoft.com/office/drawing/2010/main" val="0"/>
+                        </a:ext>
+                      </a:extLst>
+                    </a:blip>
+                    <a:stretch>
+                      <a:fillRect/>
+                    </a:stretch>
+                  </pic:blipFill>
+                  <pic:spPr>
+                    <a:xfrm>
+                      <a:off x="0" y="0"/>
+                      <a:ext cx="5227320" cy="3143250"/>
+                    </a:xfrm>
+                    <a:prstGeom prst="rect">
+                      <a:avLst/>
+                    </a:prstGeom>
+                  </pic:spPr>
+                </pic:pic>
+              </a:graphicData>
+            </a:graphic>
+            <wp14:sizeRelH relativeFrom="margin">
+              <wp14:pctWidth>0</wp14:pctWidth>
+            </wp14:sizeRelH>
+          </wp:anchor>
+        </w:drawing>
+      </w:r>
+      <w:r>
+        <w:rPr>
+          <w:noProof/>
+        </w:rPr>
+        <w:t>Press “Next” to proceed with installation.</w:t>
+      </w:r>
+      <w:r>
+        <w:rPr>
+          <w:noProof/>
+        </w:rPr>
+        <w:t xml:space="preserve"> </w:t>
+      </w:r>
+    </w:p>
+    <w:p>
+      <w:pPr>
+        <w:pStyle w:val="ListParagraph"/>
+        <w:numPr>
+          <w:ilvl w:val="1"/>
+          <w:numId w:val="3"/>
+        </w:numPr>
+      </w:pPr>
+      <w:r>
+        <w:lastRenderedPageBreak/>
+        <w:t xml:space="preserve">Installation will begin.  The </w:t>
+      </w:r>
+      <w:r>
+        <w:t>“</w:t>
+      </w:r>
+      <w:r>
+        <w:t>Over</w:t>
+      </w:r>
+      <w:r>
+        <w:t xml:space="preserve">all Progress” bar will progress as installation approaches completion.  </w:t>
+      </w:r>
+    </w:p>
+    <w:p>
+      <w:pPr>
+        <w:pStyle w:val="ListParagraph"/>
+        <w:numPr>
+          <w:ilvl w:val="1"/>
+          <w:numId w:val="3"/>
+        </w:numPr>
+      </w:pPr>
     </w:p>
     <w:sectPr>
       <w:pgSz w:w="12240" w:h="15840"/>

</xml_diff>

<commit_message>
Added Images, made more progress on the LabVIEW Install Quick Reference Guide.docx.
</commit_message>
<xml_diff>
--- a/LabVIEW Install Documentation/Main Document/LabVIEW Install Documentation.docx
+++ b/LabVIEW Install Documentation/Main Document/LabVIEW Install Documentation.docx
@@ -112,16 +112,11 @@
       <w:r>
         <w:t>NI.com</w:t>
       </w:r>
-      <w:proofErr w:type="gramStart"/>
       <w:r>
         <w:t>”</w:t>
       </w:r>
       <w:r>
-        <w:t xml:space="preserve"> ,</w:t>
-      </w:r>
-      <w:proofErr w:type="gramEnd"/>
-      <w:r>
-        <w:t xml:space="preserve"> </w:t>
+        <w:t xml:space="preserve"> , </w:t>
       </w:r>
       <w:r>
         <w:t>p</w:t>
@@ -292,15 +287,7 @@
         <w:t>s</w:t>
       </w:r>
       <w:r>
-        <w:t xml:space="preserve">elect “LABVIEW </w:t>
-      </w:r>
-      <w:proofErr w:type="gramStart"/>
-      <w:r>
-        <w:t>Download</w:t>
-      </w:r>
-      <w:proofErr w:type="gramEnd"/>
-      <w:r>
-        <w:t>”</w:t>
+        <w:t>elect “LABVIEW Download”</w:t>
       </w:r>
       <w:r>
         <w:rPr>
@@ -433,13 +420,8 @@
         </w:drawing>
       </w:r>
       <w:r>
-        <w:t>Proceed to press “</w:t>
-      </w:r>
-      <w:proofErr w:type="gramStart"/>
-      <w:r>
-        <w:t>DOWNLOAD”</w:t>
-      </w:r>
-      <w:proofErr w:type="gramEnd"/>
+        <w:t>Proceed to press “DOWNLOAD”</w:t>
+      </w:r>
       <w:r>
         <w:rPr>
           <w:noProof/>
@@ -1358,13 +1340,23 @@
         </w:numPr>
       </w:pPr>
       <w:r>
-        <w:t xml:space="preserve">Click the drop down for “Additional </w:t>
-      </w:r>
-      <w:proofErr w:type="gramStart"/>
-      <w:r>
-        <w:t>Features”</w:t>
-      </w:r>
-      <w:proofErr w:type="gramEnd"/>
+        <w:t xml:space="preserve">Click the drop down for </w:t>
+      </w:r>
+      <w:r>
+        <w:t>“</w:t>
+      </w:r>
+      <w:r>
+        <w:t>VI Package Manager</w:t>
+      </w:r>
+      <w:r>
+        <w:t xml:space="preserve"> 2014 SP</w:t>
+      </w:r>
+      <w:r>
+        <w:t>2”</w:t>
+      </w:r>
+      <w:r>
+        <w:t xml:space="preserve"> and Select “Do not install this feature”</w:t>
+      </w:r>
     </w:p>
     <w:p>
       <w:pPr>
@@ -1375,13 +1367,11 @@
         </w:numPr>
       </w:pPr>
       <w:r>
-        <w:t xml:space="preserve">Select “Do not install this </w:t>
-      </w:r>
-      <w:proofErr w:type="gramStart"/>
-      <w:r>
-        <w:t>feature”</w:t>
-      </w:r>
-      <w:proofErr w:type="gramEnd"/>
+        <w:t>Click the drop down for “Additional Features”</w:t>
+      </w:r>
+      <w:r>
+        <w:t xml:space="preserve"> and Select “Do not install this feature”</w:t>
+      </w:r>
     </w:p>
     <w:p>
       <w:pPr>
@@ -1469,10 +1459,7 @@
         <w:t xml:space="preserve"> </w:t>
       </w:r>
       <w:r>
-        <w:t>to proceed with the installation</w:t>
-      </w:r>
-      <w:r>
-        <w:t>.</w:t>
+        <w:t>to proceed with the installation.</w:t>
       </w:r>
       <w:r>
         <w:rPr>

</xml_diff>